<commit_message>
atualizacao de UI e criação de relatorio
</commit_message>
<xml_diff>
--- a/Resource/Relatorio - STAR - 3.docx
+++ b/Resource/Relatorio - STAR - 3.docx
@@ -591,7 +591,15 @@
     <w:p/>
     <w:p>
       <w:r>
-        <w:t>Agradecemos ao nosso Coordenador de Curso, Professor André Sabino, por nos ter providenciado e proporcionado um ensino de qualidade, puxando sempre por nós para dar o nosso melhor e tentar-nos sempre ajudar. Agradecer também ao professor Nathan Campos, por ser um excelente professor, ensinar-nos a ser boas pessoas, bons programadores e estar sempre disponível para dar uma mãozinha.</w:t>
+        <w:t xml:space="preserve">Agradecemos ao nosso Coordenador de Curso, Professor André Sabino, por nos ter providenciado e proporcionado um ensino de qualidade, puxando sempre por nós para dar o nosso melhor e tentar-nos sempre ajudar. Agradecer também ao professor </w:t>
+      </w:r>
+      <w:proofErr w:type="spellStart"/>
+      <w:r>
+        <w:t>Nathan</w:t>
+      </w:r>
+      <w:proofErr w:type="spellEnd"/>
+      <w:r>
+        <w:t xml:space="preserve"> Campos, por ser um excelente professor, ensinar-nos a ser boas pessoas, bons programadores e estar sempre disponível para dar uma mãozinha.</w:t>
       </w:r>
     </w:p>
     <w:p>
@@ -2547,7 +2555,7 @@
                 <w:noProof/>
                 <w:webHidden/>
               </w:rPr>
-              <w:t>17</w:t>
+              <w:t>16</w:t>
             </w:r>
             <w:r>
               <w:rPr>
@@ -2618,7 +2626,7 @@
                 <w:noProof/>
                 <w:webHidden/>
               </w:rPr>
-              <w:t>17</w:t>
+              <w:t>16</w:t>
             </w:r>
             <w:r>
               <w:rPr>
@@ -2689,7 +2697,7 @@
                 <w:noProof/>
                 <w:webHidden/>
               </w:rPr>
-              <w:t>17</w:t>
+              <w:t>16</w:t>
             </w:r>
             <w:r>
               <w:rPr>
@@ -2760,7 +2768,7 @@
                 <w:noProof/>
                 <w:webHidden/>
               </w:rPr>
-              <w:t>18</w:t>
+              <w:t>17</w:t>
             </w:r>
             <w:r>
               <w:rPr>
@@ -2831,7 +2839,7 @@
                 <w:noProof/>
                 <w:webHidden/>
               </w:rPr>
-              <w:t>18</w:t>
+              <w:t>17</w:t>
             </w:r>
             <w:r>
               <w:rPr>
@@ -2902,7 +2910,7 @@
                 <w:noProof/>
                 <w:webHidden/>
               </w:rPr>
-              <w:t>19</w:t>
+              <w:t>18</w:t>
             </w:r>
             <w:r>
               <w:rPr>
@@ -2973,7 +2981,7 @@
                 <w:noProof/>
                 <w:webHidden/>
               </w:rPr>
-              <w:t>20</w:t>
+              <w:t>19</w:t>
             </w:r>
             <w:r>
               <w:rPr>
@@ -3044,7 +3052,7 @@
                 <w:noProof/>
                 <w:webHidden/>
               </w:rPr>
-              <w:t>20</w:t>
+              <w:t>19</w:t>
             </w:r>
             <w:r>
               <w:rPr>
@@ -3115,7 +3123,7 @@
                 <w:noProof/>
                 <w:webHidden/>
               </w:rPr>
-              <w:t>21</w:t>
+              <w:t>20</w:t>
             </w:r>
             <w:r>
               <w:rPr>
@@ -3187,7 +3195,7 @@
                 <w:noProof/>
                 <w:webHidden/>
               </w:rPr>
-              <w:t>22</w:t>
+              <w:t>21</w:t>
             </w:r>
             <w:r>
               <w:rPr>
@@ -3258,7 +3266,7 @@
                 <w:noProof/>
                 <w:webHidden/>
               </w:rPr>
-              <w:t>23</w:t>
+              <w:t>22</w:t>
             </w:r>
             <w:r>
               <w:rPr>
@@ -3329,7 +3337,7 @@
                 <w:noProof/>
                 <w:webHidden/>
               </w:rPr>
-              <w:t>23</w:t>
+              <w:t>22</w:t>
             </w:r>
             <w:r>
               <w:rPr>
@@ -3400,7 +3408,7 @@
                 <w:noProof/>
                 <w:webHidden/>
               </w:rPr>
-              <w:t>23</w:t>
+              <w:t>22</w:t>
             </w:r>
             <w:r>
               <w:rPr>
@@ -3472,7 +3480,7 @@
                 <w:noProof/>
                 <w:webHidden/>
               </w:rPr>
-              <w:t>24</w:t>
+              <w:t>23</w:t>
             </w:r>
             <w:r>
               <w:rPr>
@@ -3543,7 +3551,7 @@
                 <w:noProof/>
                 <w:webHidden/>
               </w:rPr>
-              <w:t>25</w:t>
+              <w:t>24</w:t>
             </w:r>
             <w:r>
               <w:rPr>
@@ -3614,7 +3622,7 @@
                 <w:noProof/>
                 <w:webHidden/>
               </w:rPr>
-              <w:t>28</w:t>
+              <w:t>27</w:t>
             </w:r>
             <w:r>
               <w:rPr>
@@ -3685,7 +3693,7 @@
                 <w:noProof/>
                 <w:webHidden/>
               </w:rPr>
-              <w:t>28</w:t>
+              <w:t>27</w:t>
             </w:r>
             <w:r>
               <w:rPr>
@@ -3756,7 +3764,7 @@
                 <w:noProof/>
                 <w:webHidden/>
               </w:rPr>
-              <w:t>28</w:t>
+              <w:t>27</w:t>
             </w:r>
             <w:r>
               <w:rPr>
@@ -3827,7 +3835,7 @@
                 <w:noProof/>
                 <w:webHidden/>
               </w:rPr>
-              <w:t>29</w:t>
+              <w:t>28</w:t>
             </w:r>
             <w:r>
               <w:rPr>
@@ -3898,7 +3906,7 @@
                 <w:noProof/>
                 <w:webHidden/>
               </w:rPr>
-              <w:t>30</w:t>
+              <w:t>29</w:t>
             </w:r>
             <w:r>
               <w:rPr>
@@ -3969,7 +3977,7 @@
                 <w:noProof/>
                 <w:webHidden/>
               </w:rPr>
-              <w:t>31</w:t>
+              <w:t>30</w:t>
             </w:r>
             <w:r>
               <w:rPr>
@@ -4040,7 +4048,7 @@
                 <w:noProof/>
                 <w:webHidden/>
               </w:rPr>
-              <w:t>32</w:t>
+              <w:t>31</w:t>
             </w:r>
             <w:r>
               <w:rPr>
@@ -4111,7 +4119,7 @@
                 <w:noProof/>
                 <w:webHidden/>
               </w:rPr>
-              <w:t>33</w:t>
+              <w:t>32</w:t>
             </w:r>
             <w:r>
               <w:rPr>
@@ -5024,7 +5032,7 @@
             <w:noProof/>
             <w:webHidden/>
           </w:rPr>
-          <w:t>17</w:t>
+          <w:t>16</w:t>
         </w:r>
         <w:r>
           <w:rPr>
@@ -5095,7 +5103,7 @@
             <w:noProof/>
             <w:webHidden/>
           </w:rPr>
-          <w:t>18</w:t>
+          <w:t>17</w:t>
         </w:r>
         <w:r>
           <w:rPr>
@@ -5166,7 +5174,7 @@
             <w:noProof/>
             <w:webHidden/>
           </w:rPr>
-          <w:t>18</w:t>
+          <w:t>17</w:t>
         </w:r>
         <w:r>
           <w:rPr>
@@ -5237,7 +5245,7 @@
             <w:noProof/>
             <w:webHidden/>
           </w:rPr>
-          <w:t>19</w:t>
+          <w:t>18</w:t>
         </w:r>
         <w:r>
           <w:rPr>
@@ -5308,7 +5316,7 @@
             <w:noProof/>
             <w:webHidden/>
           </w:rPr>
-          <w:t>19</w:t>
+          <w:t>18</w:t>
         </w:r>
         <w:r>
           <w:rPr>
@@ -5379,7 +5387,7 @@
             <w:noProof/>
             <w:webHidden/>
           </w:rPr>
-          <w:t>20</w:t>
+          <w:t>19</w:t>
         </w:r>
         <w:r>
           <w:rPr>
@@ -5450,7 +5458,7 @@
             <w:noProof/>
             <w:webHidden/>
           </w:rPr>
-          <w:t>20</w:t>
+          <w:t>19</w:t>
         </w:r>
         <w:r>
           <w:rPr>
@@ -5521,7 +5529,7 @@
             <w:noProof/>
             <w:webHidden/>
           </w:rPr>
-          <w:t>21</w:t>
+          <w:t>20</w:t>
         </w:r>
         <w:r>
           <w:rPr>
@@ -5592,7 +5600,7 @@
             <w:noProof/>
             <w:webHidden/>
           </w:rPr>
-          <w:t>22</w:t>
+          <w:t>21</w:t>
         </w:r>
         <w:r>
           <w:rPr>
@@ -5663,7 +5671,7 @@
             <w:noProof/>
             <w:webHidden/>
           </w:rPr>
-          <w:t>22</w:t>
+          <w:t>21</w:t>
         </w:r>
         <w:r>
           <w:rPr>
@@ -5734,7 +5742,7 @@
             <w:noProof/>
             <w:webHidden/>
           </w:rPr>
-          <w:t>24</w:t>
+          <w:t>23</w:t>
         </w:r>
         <w:r>
           <w:rPr>
@@ -5806,7 +5814,7 @@
             <w:noProof/>
             <w:webHidden/>
           </w:rPr>
-          <w:t>25</w:t>
+          <w:t>24</w:t>
         </w:r>
         <w:r>
           <w:rPr>
@@ -5886,7 +5894,7 @@
             <w:noProof/>
             <w:webHidden/>
           </w:rPr>
-          <w:t>25</w:t>
+          <w:t>24</w:t>
         </w:r>
         <w:r>
           <w:rPr>
@@ -5957,7 +5965,7 @@
             <w:noProof/>
             <w:webHidden/>
           </w:rPr>
-          <w:t>25</w:t>
+          <w:t>24</w:t>
         </w:r>
         <w:r>
           <w:rPr>
@@ -6028,7 +6036,7 @@
             <w:noProof/>
             <w:webHidden/>
           </w:rPr>
-          <w:t>25</w:t>
+          <w:t>24</w:t>
         </w:r>
         <w:r>
           <w:rPr>
@@ -6099,7 +6107,7 @@
             <w:noProof/>
             <w:webHidden/>
           </w:rPr>
-          <w:t>26</w:t>
+          <w:t>25</w:t>
         </w:r>
         <w:r>
           <w:rPr>
@@ -6170,7 +6178,7 @@
             <w:noProof/>
             <w:webHidden/>
           </w:rPr>
-          <w:t>26</w:t>
+          <w:t>25</w:t>
         </w:r>
         <w:r>
           <w:rPr>
@@ -6241,7 +6249,7 @@
             <w:noProof/>
             <w:webHidden/>
           </w:rPr>
-          <w:t>26</w:t>
+          <w:t>25</w:t>
         </w:r>
         <w:r>
           <w:rPr>
@@ -6312,7 +6320,7 @@
             <w:noProof/>
             <w:webHidden/>
           </w:rPr>
-          <w:t>26</w:t>
+          <w:t>25</w:t>
         </w:r>
         <w:r>
           <w:rPr>
@@ -6383,7 +6391,7 @@
             <w:noProof/>
             <w:webHidden/>
           </w:rPr>
-          <w:t>26</w:t>
+          <w:t>25</w:t>
         </w:r>
         <w:r>
           <w:rPr>
@@ -6463,7 +6471,7 @@
             <w:noProof/>
             <w:webHidden/>
           </w:rPr>
-          <w:t>27</w:t>
+          <w:t>26</w:t>
         </w:r>
         <w:r>
           <w:rPr>
@@ -6534,7 +6542,7 @@
             <w:noProof/>
             <w:webHidden/>
           </w:rPr>
-          <w:t>27</w:t>
+          <w:t>26</w:t>
         </w:r>
         <w:r>
           <w:rPr>
@@ -6605,7 +6613,7 @@
             <w:noProof/>
             <w:webHidden/>
           </w:rPr>
-          <w:t>29</w:t>
+          <w:t>28</w:t>
         </w:r>
         <w:r>
           <w:rPr>
@@ -6690,8 +6698,17 @@
           <w:i/>
           <w:iCs/>
         </w:rPr>
-        <w:t>Project Base Learning</w:t>
-      </w:r>
+        <w:t xml:space="preserve">Project Base </w:t>
+      </w:r>
+      <w:proofErr w:type="spellStart"/>
+      <w:r>
+        <w:rPr>
+          <w:i/>
+          <w:iCs/>
+        </w:rPr>
+        <w:t>Learning</w:t>
+      </w:r>
+      <w:proofErr w:type="spellEnd"/>
       <w:r>
         <w:t xml:space="preserve">) onde os alunos têm de desenvolver softwares ou soluções durante um semestre com certas restrições ou regras. Este semestre temos 250 horas para desenvolver um veículo que transporta material. </w:t>
       </w:r>
@@ -6702,7 +6719,15 @@
         <w:t>deste semestre</w:t>
       </w:r>
       <w:r>
-        <w:t>, finalizando com uma conclusão e uma Webgrafia.</w:t>
+        <w:t xml:space="preserve">, finalizando com uma conclusão e uma </w:t>
+      </w:r>
+      <w:proofErr w:type="spellStart"/>
+      <w:r>
+        <w:t>Webgrafia</w:t>
+      </w:r>
+      <w:proofErr w:type="spellEnd"/>
+      <w:r>
+        <w:t>.</w:t>
       </w:r>
     </w:p>
     <w:p/>
@@ -6737,11 +6762,11 @@
         </w:sectPr>
       </w:pPr>
     </w:p>
+    <w:bookmarkStart w:id="5" w:name="_Toc198847444"/>
     <w:p>
       <w:pPr>
         <w:pStyle w:val="Heading1"/>
       </w:pPr>
-      <w:bookmarkStart w:id="5" w:name="_Toc198847444"/>
       <w:r>
         <w:rPr>
           <w:noProof/>
@@ -6866,27 +6891,14 @@
                       <w:r>
                         <w:t xml:space="preserve">Imagem </w:t>
                       </w:r>
-                      <w:r>
-                        <w:fldChar w:fldCharType="begin"/>
-                      </w:r>
-                      <w:r>
-                        <w:instrText xml:space="preserve"> SEQ Imagem \* ARABIC </w:instrText>
-                      </w:r>
-                      <w:r>
-                        <w:fldChar w:fldCharType="separate"/>
-                      </w:r>
-                      <w:r>
-                        <w:rPr>
-                          <w:noProof/>
-                        </w:rPr>
-                        <w:t>1</w:t>
-                      </w:r>
-                      <w:r>
-                        <w:rPr>
-                          <w:noProof/>
-                        </w:rPr>
-                        <w:fldChar w:fldCharType="end"/>
-                      </w:r>
+                      <w:fldSimple w:instr=" SEQ Imagem \* ARABIC ">
+                        <w:r>
+                          <w:rPr>
+                            <w:noProof/>
+                          </w:rPr>
+                          <w:t>1</w:t>
+                        </w:r>
+                      </w:fldSimple>
                       <w:r>
                         <w:rPr>
                           <w:i w:val="0"/>
@@ -6994,7 +7006,7 @@
           <w:color w:val="auto"/>
         </w:rPr>
       </w:pPr>
-      <w:bookmarkStart w:id="10" w:name="_Toc198847445"/>
+      <w:bookmarkStart w:id="8" w:name="_Toc198847445"/>
       <w:r>
         <w:rPr>
           <w:color w:val="auto"/>
@@ -7002,7 +7014,7 @@
         <w:lastRenderedPageBreak/>
         <w:t>Descrição do Cronograma</w:t>
       </w:r>
-      <w:bookmarkEnd w:id="10"/>
+      <w:bookmarkEnd w:id="8"/>
     </w:p>
     <w:p/>
     <w:p>
@@ -7048,6 +7060,7 @@
       <w:r>
         <w:t xml:space="preserve">Começo da codificação em </w:t>
       </w:r>
+      <w:proofErr w:type="spellStart"/>
       <w:r>
         <w:rPr>
           <w:i/>
@@ -7055,6 +7068,7 @@
         </w:rPr>
         <w:t>Javascript</w:t>
       </w:r>
+      <w:proofErr w:type="spellEnd"/>
       <w:r>
         <w:t xml:space="preserve"> foi 17 de fevereiro a 20 de maio. A codificação </w:t>
       </w:r>
@@ -7107,14 +7121,15 @@
       <w:pPr>
         <w:pStyle w:val="Heading1"/>
       </w:pPr>
-      <w:bookmarkStart w:id="11" w:name="_Toc198847446"/>
+      <w:bookmarkStart w:id="9" w:name="_Toc198847446"/>
       <w:r>
         <w:lastRenderedPageBreak/>
         <w:t>Capítulo II – Conceção do Projeto</w:t>
       </w:r>
-      <w:bookmarkEnd w:id="11"/>
-    </w:p>
-    <w:p>
+      <w:bookmarkEnd w:id="9"/>
+    </w:p>
+    <w:p>
+      <w:proofErr w:type="spellStart"/>
       <w:r>
         <w:rPr>
           <w:b/>
@@ -7122,6 +7137,7 @@
         </w:rPr>
         <w:t>Projecto</w:t>
       </w:r>
+      <w:proofErr w:type="spellEnd"/>
       <w:r>
         <w:t xml:space="preserve">: </w:t>
       </w:r>
@@ -7184,8 +7200,8 @@
                                 <w:color w:val="000000"/>
                               </w:rPr>
                             </w:pPr>
-                            <w:bookmarkStart w:id="12" w:name="_Toc191721188"/>
-                            <w:bookmarkStart w:id="13" w:name="_Toc198847488"/>
+                            <w:bookmarkStart w:id="10" w:name="_Toc191721188"/>
+                            <w:bookmarkStart w:id="11" w:name="_Toc198847488"/>
                             <w:r>
                               <w:t xml:space="preserve">Imagem </w:t>
                             </w:r>
@@ -7217,8 +7233,8 @@
                               </w:rPr>
                               <w:t xml:space="preserve"> - Imagem do Logo</w:t>
                             </w:r>
-                            <w:bookmarkEnd w:id="12"/>
-                            <w:bookmarkEnd w:id="13"/>
+                            <w:bookmarkEnd w:id="10"/>
+                            <w:bookmarkEnd w:id="11"/>
                           </w:p>
                         </w:txbxContent>
                       </wps:txbx>
@@ -7253,27 +7269,14 @@
                       <w:r>
                         <w:t xml:space="preserve">Imagem </w:t>
                       </w:r>
-                      <w:r>
-                        <w:fldChar w:fldCharType="begin"/>
-                      </w:r>
-                      <w:r>
-                        <w:instrText xml:space="preserve"> SEQ Imagem \* ARABIC </w:instrText>
-                      </w:r>
-                      <w:r>
-                        <w:fldChar w:fldCharType="separate"/>
-                      </w:r>
-                      <w:r>
-                        <w:rPr>
-                          <w:noProof/>
-                        </w:rPr>
-                        <w:t>2</w:t>
-                      </w:r>
-                      <w:r>
-                        <w:rPr>
-                          <w:noProof/>
-                        </w:rPr>
-                        <w:fldChar w:fldCharType="end"/>
-                      </w:r>
+                      <w:fldSimple w:instr=" SEQ Imagem \* ARABIC ">
+                        <w:r>
+                          <w:rPr>
+                            <w:noProof/>
+                          </w:rPr>
+                          <w:t>2</w:t>
+                        </w:r>
+                      </w:fldSimple>
                       <w:r>
                         <w:rPr>
                           <w:i w:val="0"/>
@@ -7377,12 +7380,53 @@
       <w:r>
         <w:t xml:space="preserve">: </w:t>
       </w:r>
-      <w:r>
-        <w:rPr>
-          <w:i/>
-          <w:iCs/>
-        </w:rPr>
-        <w:t>Surveillance &amp; Tactical Autonomous Rover</w:t>
+      <w:proofErr w:type="spellStart"/>
+      <w:r>
+        <w:rPr>
+          <w:i/>
+          <w:iCs/>
+        </w:rPr>
+        <w:t>Surveillance</w:t>
+      </w:r>
+      <w:proofErr w:type="spellEnd"/>
+      <w:r>
+        <w:rPr>
+          <w:i/>
+          <w:iCs/>
+        </w:rPr>
+        <w:t xml:space="preserve"> &amp; </w:t>
+      </w:r>
+      <w:proofErr w:type="spellStart"/>
+      <w:r>
+        <w:rPr>
+          <w:i/>
+          <w:iCs/>
+        </w:rPr>
+        <w:t>Tactical</w:t>
+      </w:r>
+      <w:proofErr w:type="spellEnd"/>
+      <w:r>
+        <w:rPr>
+          <w:i/>
+          <w:iCs/>
+        </w:rPr>
+        <w:t xml:space="preserve"> </w:t>
+      </w:r>
+      <w:proofErr w:type="spellStart"/>
+      <w:r>
+        <w:rPr>
+          <w:i/>
+          <w:iCs/>
+        </w:rPr>
+        <w:t>Autonomous</w:t>
+      </w:r>
+      <w:proofErr w:type="spellEnd"/>
+      <w:r>
+        <w:rPr>
+          <w:i/>
+          <w:iCs/>
+        </w:rPr>
+        <w:t xml:space="preserve"> Rover</w:t>
       </w:r>
       <w:r>
         <w:t xml:space="preserve"> (Sistema Terrestre de Análise e Reconhecimento)</w:t>
@@ -7459,11 +7503,11 @@
       <w:pPr>
         <w:pStyle w:val="Heading2"/>
       </w:pPr>
-      <w:bookmarkStart w:id="16" w:name="_Toc198847447"/>
+      <w:bookmarkStart w:id="12" w:name="_Toc198847447"/>
       <w:r>
         <w:t>Objetivos</w:t>
       </w:r>
-      <w:bookmarkEnd w:id="16"/>
+      <w:bookmarkEnd w:id="12"/>
     </w:p>
     <w:p>
       <w:pPr>
@@ -7606,12 +7650,12 @@
       <w:pPr>
         <w:pStyle w:val="Heading2"/>
       </w:pPr>
-      <w:bookmarkStart w:id="17" w:name="_Toc198847448"/>
+      <w:bookmarkStart w:id="13" w:name="_Toc198847448"/>
       <w:r>
         <w:lastRenderedPageBreak/>
         <w:t>Tecnologias</w:t>
       </w:r>
-      <w:bookmarkEnd w:id="17"/>
+      <w:bookmarkEnd w:id="13"/>
     </w:p>
     <w:p>
       <w:r>
@@ -7664,8 +7708,8 @@
                                 <w:color w:val="000000"/>
                               </w:rPr>
                             </w:pPr>
-                            <w:bookmarkStart w:id="18" w:name="_Toc191721189"/>
-                            <w:bookmarkStart w:id="19" w:name="_Toc198847489"/>
+                            <w:bookmarkStart w:id="14" w:name="_Toc191721189"/>
+                            <w:bookmarkStart w:id="15" w:name="_Toc198847489"/>
                             <w:r>
                               <w:t xml:space="preserve">Imagem </w:t>
                             </w:r>
@@ -7697,8 +7741,8 @@
                               </w:rPr>
                               <w:t xml:space="preserve"> - Logo das linguagens de Programação</w:t>
                             </w:r>
-                            <w:bookmarkEnd w:id="18"/>
-                            <w:bookmarkEnd w:id="19"/>
+                            <w:bookmarkEnd w:id="14"/>
+                            <w:bookmarkEnd w:id="15"/>
                           </w:p>
                         </w:txbxContent>
                       </wps:txbx>
@@ -7733,27 +7777,14 @@
                       <w:r>
                         <w:t xml:space="preserve">Imagem </w:t>
                       </w:r>
-                      <w:r>
-                        <w:fldChar w:fldCharType="begin"/>
-                      </w:r>
-                      <w:r>
-                        <w:instrText xml:space="preserve"> SEQ Imagem \* ARABIC </w:instrText>
-                      </w:r>
-                      <w:r>
-                        <w:fldChar w:fldCharType="separate"/>
-                      </w:r>
-                      <w:r>
-                        <w:rPr>
-                          <w:noProof/>
-                        </w:rPr>
-                        <w:t>3</w:t>
-                      </w:r>
-                      <w:r>
-                        <w:rPr>
-                          <w:noProof/>
-                        </w:rPr>
-                        <w:fldChar w:fldCharType="end"/>
-                      </w:r>
+                      <w:fldSimple w:instr=" SEQ Imagem \* ARABIC ">
+                        <w:r>
+                          <w:rPr>
+                            <w:noProof/>
+                          </w:rPr>
+                          <w:t>3</w:t>
+                        </w:r>
+                      </w:fldSimple>
                       <w:r>
                         <w:rPr>
                           <w:i w:val="0"/>
@@ -7936,7 +7967,7 @@
       <w:pPr>
         <w:pStyle w:val="Heading2"/>
       </w:pPr>
-      <w:bookmarkStart w:id="22" w:name="_Toc198847449"/>
+      <w:bookmarkStart w:id="16" w:name="_Toc198847449"/>
       <w:r>
         <w:rPr>
           <w:i/>
@@ -7944,7 +7975,7 @@
         </w:rPr>
         <w:t>Framework</w:t>
       </w:r>
-      <w:bookmarkEnd w:id="22"/>
+      <w:bookmarkEnd w:id="16"/>
     </w:p>
     <w:p>
       <w:pPr>
@@ -7953,10 +7984,11 @@
       <w:r>
         <w:tab/>
       </w:r>
-      <w:bookmarkStart w:id="23" w:name="_Toc198847450"/>
+      <w:bookmarkStart w:id="17" w:name="_Toc198847450"/>
       <w:r>
         <w:t xml:space="preserve">O que é um </w:t>
       </w:r>
+      <w:proofErr w:type="spellStart"/>
       <w:r>
         <w:rPr>
           <w:i/>
@@ -7964,10 +7996,11 @@
         </w:rPr>
         <w:t>framework</w:t>
       </w:r>
+      <w:proofErr w:type="spellEnd"/>
       <w:r>
         <w:t>?</w:t>
       </w:r>
-      <w:bookmarkEnd w:id="23"/>
+      <w:bookmarkEnd w:id="17"/>
     </w:p>
     <w:p>
       <w:pPr>
@@ -7976,6 +8009,7 @@
       <w:r>
         <w:t xml:space="preserve">Um </w:t>
       </w:r>
+      <w:proofErr w:type="spellStart"/>
       <w:r>
         <w:rPr>
           <w:i/>
@@ -7983,6 +8017,7 @@
         </w:rPr>
         <w:t>framework</w:t>
       </w:r>
+      <w:proofErr w:type="spellEnd"/>
       <w:r>
         <w:t xml:space="preserve"> consiste numa abstração que une códigos entre vários projetos de </w:t>
       </w:r>
@@ -8020,6 +8055,7 @@
       <w:r>
         <w:t xml:space="preserve">Em vez de ser as bibliotecas a controlar é o </w:t>
       </w:r>
+      <w:proofErr w:type="spellStart"/>
       <w:r>
         <w:rPr>
           <w:i/>
@@ -8027,6 +8063,7 @@
         </w:rPr>
         <w:t>framework</w:t>
       </w:r>
+      <w:proofErr w:type="spellEnd"/>
       <w:r>
         <w:t xml:space="preserve"> quem dita o controlo da aplicação.</w:t>
       </w:r>
@@ -8039,7 +8076,7 @@
       <w:r>
         <w:tab/>
       </w:r>
-      <w:bookmarkStart w:id="24" w:name="_Toc198847451"/>
+      <w:bookmarkStart w:id="18" w:name="_Toc198847451"/>
       <w:r>
         <w:t xml:space="preserve">Vantagens da </w:t>
       </w:r>
@@ -8050,7 +8087,7 @@
         </w:rPr>
         <w:t>Framework</w:t>
       </w:r>
-      <w:bookmarkEnd w:id="24"/>
+      <w:bookmarkEnd w:id="18"/>
     </w:p>
     <w:p>
       <w:pPr>
@@ -8059,6 +8096,7 @@
       <w:r>
         <w:t xml:space="preserve">A </w:t>
       </w:r>
+      <w:proofErr w:type="spellStart"/>
       <w:r>
         <w:rPr>
           <w:i/>
@@ -8066,9 +8104,11 @@
         </w:rPr>
         <w:t>framework</w:t>
       </w:r>
+      <w:proofErr w:type="spellEnd"/>
       <w:r>
         <w:t xml:space="preserve"> é rápida no seu </w:t>
       </w:r>
+      <w:proofErr w:type="spellStart"/>
       <w:r>
         <w:rPr>
           <w:i/>
@@ -8076,6 +8116,7 @@
         </w:rPr>
         <w:t>debug</w:t>
       </w:r>
+      <w:proofErr w:type="spellEnd"/>
       <w:r>
         <w:t>, na solução do projeto. A linguagem de programação ou o</w:t>
       </w:r>
@@ -8094,6 +8135,7 @@
       <w:r>
         <w:t xml:space="preserve"> </w:t>
       </w:r>
+      <w:proofErr w:type="spellStart"/>
       <w:r>
         <w:rPr>
           <w:i/>
@@ -8101,6 +8143,7 @@
         </w:rPr>
         <w:t>Development</w:t>
       </w:r>
+      <w:proofErr w:type="spellEnd"/>
       <w:r>
         <w:t xml:space="preserve"> </w:t>
       </w:r>
@@ -8164,22 +8207,23 @@
       <w:pPr>
         <w:pStyle w:val="Heading2"/>
       </w:pPr>
-      <w:bookmarkStart w:id="25" w:name="_Toc198847452"/>
+      <w:bookmarkStart w:id="19" w:name="_Toc198847452"/>
       <w:r>
         <w:t>Protocolo de Comunicação</w:t>
       </w:r>
-      <w:bookmarkEnd w:id="25"/>
+      <w:bookmarkEnd w:id="19"/>
     </w:p>
     <w:p>
       <w:pPr>
         <w:pStyle w:val="Heading3"/>
       </w:pPr>
-      <w:bookmarkStart w:id="26" w:name="_Toc198847453"/>
+      <w:bookmarkStart w:id="20" w:name="_Toc198847453"/>
       <w:r>
         <w:t>MQTT</w:t>
       </w:r>
-      <w:bookmarkEnd w:id="26"/>
-    </w:p>
+      <w:bookmarkEnd w:id="20"/>
+    </w:p>
+    <w:bookmarkStart w:id="21" w:name="_Hlk198998865"/>
     <w:p>
       <w:pPr>
         <w:pStyle w:val="NoSpacing"/>
@@ -8234,7 +8278,7 @@
                                 <w:color w:val="000000"/>
                               </w:rPr>
                             </w:pPr>
-                            <w:bookmarkStart w:id="27" w:name="_Toc198847490"/>
+                            <w:bookmarkStart w:id="22" w:name="_Toc198847490"/>
                             <w:r>
                               <w:t xml:space="preserve">Imagem </w:t>
                             </w:r>
@@ -8242,7 +8286,10 @@
                               <w:fldChar w:fldCharType="begin"/>
                             </w:r>
                             <w:r>
-                              <w:instrText xml:space="preserve"> SEQ Imagem \* ARABIC </w:instrText>
+                              <w:instrText xml:space="preserve"> SEQ Imagem \* A</w:instrText>
+                            </w:r>
+                            <w:r>
+                              <w:instrText xml:space="preserve">RABIC </w:instrText>
                             </w:r>
                             <w:r>
                               <w:fldChar w:fldCharType="separate"/>
@@ -8272,7 +8319,7 @@
                             <w:r>
                               <w:t>MQTT</w:t>
                             </w:r>
-                            <w:bookmarkEnd w:id="27"/>
+                            <w:bookmarkEnd w:id="22"/>
                           </w:p>
                         </w:txbxContent>
                       </wps:txbx>
@@ -8309,27 +8356,14 @@
                       <w:r>
                         <w:t xml:space="preserve">Imagem </w:t>
                       </w:r>
-                      <w:r>
-                        <w:fldChar w:fldCharType="begin"/>
-                      </w:r>
-                      <w:r>
-                        <w:instrText xml:space="preserve"> SEQ Imagem \* ARABIC </w:instrText>
-                      </w:r>
-                      <w:r>
-                        <w:fldChar w:fldCharType="separate"/>
-                      </w:r>
-                      <w:r>
-                        <w:rPr>
-                          <w:noProof/>
-                        </w:rPr>
-                        <w:t>4</w:t>
-                      </w:r>
-                      <w:r>
-                        <w:rPr>
-                          <w:noProof/>
-                        </w:rPr>
-                        <w:fldChar w:fldCharType="end"/>
-                      </w:r>
+                      <w:fldSimple w:instr=" SEQ Imagem \* ARABIC ">
+                        <w:r>
+                          <w:rPr>
+                            <w:noProof/>
+                          </w:rPr>
+                          <w:t>4</w:t>
+                        </w:r>
+                      </w:fldSimple>
                       <w:r>
                         <w:t xml:space="preserve"> </w:t>
                       </w:r>
@@ -8429,6 +8463,7 @@
       <w:r>
         <w:t xml:space="preserve"> leve, eficiente e ideal para comunicações em redes instáveis ou com pouca largura de banda. Baseado no modelo </w:t>
       </w:r>
+      <w:proofErr w:type="spellStart"/>
       <w:r>
         <w:rPr>
           <w:i/>
@@ -8436,9 +8471,11 @@
         </w:rPr>
         <w:t>publish</w:t>
       </w:r>
+      <w:proofErr w:type="spellEnd"/>
       <w:r>
         <w:t>/</w:t>
       </w:r>
+      <w:proofErr w:type="spellStart"/>
       <w:r>
         <w:rPr>
           <w:i/>
@@ -8446,6 +8483,7 @@
         </w:rPr>
         <w:t>subscribe</w:t>
       </w:r>
+      <w:proofErr w:type="spellEnd"/>
       <w:r>
         <w:t xml:space="preserve">, permite que dispositivos troquem mensagens através de um </w:t>
       </w:r>
@@ -8472,6 +8510,7 @@
       <w:r>
         <w:t xml:space="preserve">É muito utilizado em sistemas de </w:t>
       </w:r>
+      <w:proofErr w:type="spellStart"/>
       <w:r>
         <w:rPr>
           <w:i/>
@@ -8479,10 +8518,12 @@
         </w:rPr>
         <w:t>IoT</w:t>
       </w:r>
+      <w:proofErr w:type="spellEnd"/>
       <w:r>
         <w:t xml:space="preserve"> (Internet das Coisas), automação residencial, sensores remotos e aplicações que exigem comunicação em tempo real. O protocolo é simples, rápido e consome poucos recursos, o que o torna ideal para dispositivos com capacidade limitada.</w:t>
       </w:r>
     </w:p>
+    <w:bookmarkEnd w:id="21"/>
     <w:p>
       <w:pPr>
         <w:pStyle w:val="NoSpacing"/>
@@ -8492,11 +8533,11 @@
       <w:pPr>
         <w:pStyle w:val="Heading3"/>
       </w:pPr>
-      <w:bookmarkStart w:id="29" w:name="_Toc198847454"/>
+      <w:bookmarkStart w:id="23" w:name="_Toc198847454"/>
       <w:r>
         <w:t>Código inicial de MQTT</w:t>
       </w:r>
-      <w:bookmarkEnd w:id="29"/>
+      <w:bookmarkEnd w:id="23"/>
     </w:p>
     <w:p>
       <w:pPr>
@@ -8561,7 +8602,7 @@
         <w:pStyle w:val="Caption"/>
         <w:jc w:val="center"/>
       </w:pPr>
-      <w:bookmarkStart w:id="30" w:name="_Toc198847491"/>
+      <w:bookmarkStart w:id="24" w:name="_Toc198847491"/>
       <w:r>
         <w:t xml:space="preserve">Imagem </w:t>
       </w:r>
@@ -8593,7 +8634,7 @@
         </w:rPr>
         <w:t xml:space="preserve"> - Codificação para ligar ao MQTT</w:t>
       </w:r>
-      <w:bookmarkEnd w:id="30"/>
+      <w:bookmarkEnd w:id="24"/>
     </w:p>
     <w:p>
       <w:pPr>
@@ -8615,12 +8656,12 @@
       <w:pPr>
         <w:pStyle w:val="Heading1"/>
       </w:pPr>
-      <w:bookmarkStart w:id="31" w:name="_Toc198847455"/>
+      <w:bookmarkStart w:id="25" w:name="_Toc198847455"/>
       <w:r>
         <w:lastRenderedPageBreak/>
         <w:t>Peças para o Arduíno</w:t>
       </w:r>
-      <w:bookmarkEnd w:id="31"/>
+      <w:bookmarkEnd w:id="25"/>
     </w:p>
     <w:p>
       <w:pPr>
@@ -8660,8 +8701,13 @@
           <w:numId w:val="6"/>
         </w:numPr>
       </w:pPr>
-      <w:r>
-        <w:t>Microphone Sensor;</w:t>
+      <w:proofErr w:type="spellStart"/>
+      <w:r>
+        <w:t>Microphone</w:t>
+      </w:r>
+      <w:proofErr w:type="spellEnd"/>
+      <w:r>
+        <w:t xml:space="preserve"> Sensor;</w:t>
       </w:r>
     </w:p>
     <w:p>
@@ -8672,8 +8718,13 @@
           <w:numId w:val="6"/>
         </w:numPr>
       </w:pPr>
-      <w:r>
-        <w:t>Temperature Sensor;</w:t>
+      <w:proofErr w:type="spellStart"/>
+      <w:r>
+        <w:t>Temperature</w:t>
+      </w:r>
+      <w:proofErr w:type="spellEnd"/>
+      <w:r>
+        <w:t xml:space="preserve"> Sensor;</w:t>
       </w:r>
     </w:p>
     <w:p>
@@ -8684,8 +8735,13 @@
           <w:numId w:val="6"/>
         </w:numPr>
       </w:pPr>
-      <w:r>
-        <w:t>Clock sensor;</w:t>
+      <w:proofErr w:type="spellStart"/>
+      <w:r>
+        <w:t>Clock</w:t>
+      </w:r>
+      <w:proofErr w:type="spellEnd"/>
+      <w:r>
+        <w:t xml:space="preserve"> sensor;</w:t>
       </w:r>
     </w:p>
     <w:p>
@@ -8696,8 +8752,13 @@
           <w:numId w:val="6"/>
         </w:numPr>
       </w:pPr>
-      <w:r>
-        <w:t>Sound Sensor;</w:t>
+      <w:proofErr w:type="spellStart"/>
+      <w:r>
+        <w:t>Sound</w:t>
+      </w:r>
+      <w:proofErr w:type="spellEnd"/>
+      <w:r>
+        <w:t xml:space="preserve"> Sensor;</w:t>
       </w:r>
     </w:p>
     <w:p>
@@ -8732,8 +8793,21 @@
           <w:numId w:val="6"/>
         </w:numPr>
       </w:pPr>
-      <w:r>
-        <w:t>Common Calthode Led;</w:t>
+      <w:proofErr w:type="spellStart"/>
+      <w:r>
+        <w:t>Common</w:t>
+      </w:r>
+      <w:proofErr w:type="spellEnd"/>
+      <w:r>
+        <w:t xml:space="preserve"> </w:t>
+      </w:r>
+      <w:proofErr w:type="spellStart"/>
+      <w:r>
+        <w:t>Calthode</w:t>
+      </w:r>
+      <w:proofErr w:type="spellEnd"/>
+      <w:r>
+        <w:t xml:space="preserve"> Led;</w:t>
       </w:r>
     </w:p>
     <w:p>
@@ -8751,7 +8825,21 @@
         <w:rPr>
           <w:lang w:val="en-GB"/>
         </w:rPr>
-        <w:t>Seven-Color Automatic Flashing LED;</w:t>
+        <w:t>Seven-</w:t>
+      </w:r>
+      <w:proofErr w:type="spellStart"/>
+      <w:r>
+        <w:rPr>
+          <w:lang w:val="en-GB"/>
+        </w:rPr>
+        <w:t>Color</w:t>
+      </w:r>
+      <w:proofErr w:type="spellEnd"/>
+      <w:r>
+        <w:rPr>
+          <w:lang w:val="en-GB"/>
+        </w:rPr>
+        <w:t xml:space="preserve"> Automatic Flashing LED;</w:t>
       </w:r>
     </w:p>
     <w:p>
@@ -8783,11 +8871,33 @@
           <w:lang w:val="en-GB"/>
         </w:rPr>
       </w:pPr>
+      <w:proofErr w:type="spellStart"/>
       <w:r>
         <w:rPr>
           <w:lang w:val="en-GB"/>
         </w:rPr>
-        <w:t>Suporte de Bateria;</w:t>
+        <w:t>Suporte</w:t>
+      </w:r>
+      <w:proofErr w:type="spellEnd"/>
+      <w:r>
+        <w:rPr>
+          <w:lang w:val="en-GB"/>
+        </w:rPr>
+        <w:t xml:space="preserve"> de </w:t>
+      </w:r>
+      <w:proofErr w:type="spellStart"/>
+      <w:r>
+        <w:rPr>
+          <w:lang w:val="en-GB"/>
+        </w:rPr>
+        <w:t>Bateria</w:t>
+      </w:r>
+      <w:proofErr w:type="spellEnd"/>
+      <w:r>
+        <w:rPr>
+          <w:lang w:val="en-GB"/>
+        </w:rPr>
+        <w:t>;</w:t>
       </w:r>
     </w:p>
     <w:p>
@@ -8805,7 +8915,21 @@
         <w:rPr>
           <w:lang w:val="en-GB"/>
         </w:rPr>
-        <w:t>Converter modulo Blinghe;</w:t>
+        <w:t xml:space="preserve">Converter modulo </w:t>
+      </w:r>
+      <w:proofErr w:type="spellStart"/>
+      <w:r>
+        <w:rPr>
+          <w:lang w:val="en-GB"/>
+        </w:rPr>
+        <w:t>Blinghe</w:t>
+      </w:r>
+      <w:proofErr w:type="spellEnd"/>
+      <w:r>
+        <w:rPr>
+          <w:lang w:val="en-GB"/>
+        </w:rPr>
+        <w:t>;</w:t>
       </w:r>
     </w:p>
     <w:p>
@@ -8820,7 +8944,21 @@
         <w:rPr>
           <w:lang w:val="en-GB"/>
         </w:rPr>
-        <w:t>Sensor de Humidade;</w:t>
+        <w:t xml:space="preserve">Sensor de </w:t>
+      </w:r>
+      <w:proofErr w:type="spellStart"/>
+      <w:r>
+        <w:rPr>
+          <w:lang w:val="en-GB"/>
+        </w:rPr>
+        <w:t>Humidade</w:t>
+      </w:r>
+      <w:proofErr w:type="spellEnd"/>
+      <w:r>
+        <w:rPr>
+          <w:lang w:val="en-GB"/>
+        </w:rPr>
+        <w:t>;</w:t>
       </w:r>
     </w:p>
     <w:p>
@@ -8834,9 +8972,11 @@
       <w:r>
         <w:t xml:space="preserve">4 peças de </w:t>
       </w:r>
+      <w:proofErr w:type="spellStart"/>
       <w:r>
         <w:t>Geared</w:t>
       </w:r>
+      <w:proofErr w:type="spellEnd"/>
       <w:r>
         <w:t xml:space="preserve"> </w:t>
       </w:r>
@@ -8912,12 +9052,14 @@
           <w:lang w:val="en-GB"/>
         </w:rPr>
       </w:pPr>
+      <w:proofErr w:type="spellStart"/>
       <w:r>
         <w:rPr>
           <w:lang w:val="en-GB"/>
         </w:rPr>
         <w:t>BreadBoard</w:t>
       </w:r>
+      <w:proofErr w:type="spellEnd"/>
       <w:r>
         <w:rPr>
           <w:lang w:val="en-GB"/>
@@ -8996,12 +9138,12 @@
       <w:pPr>
         <w:pStyle w:val="Heading2"/>
       </w:pPr>
-      <w:bookmarkStart w:id="32" w:name="_Toc198847456"/>
+      <w:bookmarkStart w:id="26" w:name="_Toc198847456"/>
       <w:r>
         <w:lastRenderedPageBreak/>
         <w:t>Linguagem de Programação</w:t>
       </w:r>
-      <w:bookmarkEnd w:id="32"/>
+      <w:bookmarkEnd w:id="26"/>
     </w:p>
     <w:p>
       <w:pPr>
@@ -9010,11 +9152,11 @@
       <w:r>
         <w:tab/>
       </w:r>
-      <w:bookmarkStart w:id="33" w:name="_Toc198847457"/>
+      <w:bookmarkStart w:id="27" w:name="_Toc198847457"/>
       <w:r>
         <w:t>C#</w:t>
       </w:r>
-      <w:bookmarkEnd w:id="33"/>
+      <w:bookmarkEnd w:id="27"/>
     </w:p>
     <w:p>
       <w:pPr>
@@ -9070,8 +9212,8 @@
                                 <w:color w:val="000000"/>
                               </w:rPr>
                             </w:pPr>
-                            <w:bookmarkStart w:id="34" w:name="_Toc191721190"/>
-                            <w:bookmarkStart w:id="35" w:name="_Toc198847492"/>
+                            <w:bookmarkStart w:id="28" w:name="_Toc191721190"/>
+                            <w:bookmarkStart w:id="29" w:name="_Toc198847492"/>
                             <w:r>
                               <w:t xml:space="preserve">Imagem </w:t>
                             </w:r>
@@ -9106,8 +9248,8 @@
                             <w:r>
                               <w:t>C#</w:t>
                             </w:r>
-                            <w:bookmarkEnd w:id="34"/>
-                            <w:bookmarkEnd w:id="35"/>
+                            <w:bookmarkEnd w:id="28"/>
+                            <w:bookmarkEnd w:id="29"/>
                           </w:p>
                         </w:txbxContent>
                       </wps:txbx>
@@ -9142,27 +9284,14 @@
                       <w:r>
                         <w:t xml:space="preserve">Imagem </w:t>
                       </w:r>
-                      <w:r>
-                        <w:fldChar w:fldCharType="begin"/>
-                      </w:r>
-                      <w:r>
-                        <w:instrText xml:space="preserve"> SEQ Imagem \* ARABIC </w:instrText>
-                      </w:r>
-                      <w:r>
-                        <w:fldChar w:fldCharType="separate"/>
-                      </w:r>
-                      <w:r>
-                        <w:rPr>
-                          <w:noProof/>
-                        </w:rPr>
-                        <w:t>6</w:t>
-                      </w:r>
-                      <w:r>
-                        <w:rPr>
-                          <w:noProof/>
-                        </w:rPr>
-                        <w:fldChar w:fldCharType="end"/>
-                      </w:r>
+                      <w:fldSimple w:instr=" SEQ Imagem \* ARABIC ">
+                        <w:r>
+                          <w:rPr>
+                            <w:noProof/>
+                          </w:rPr>
+                          <w:t>6</w:t>
+                        </w:r>
+                      </w:fldSimple>
                       <w:r>
                         <w:rPr>
                           <w:i w:val="0"/>
@@ -9321,6 +9450,7 @@
       <w:r>
         <w:t xml:space="preserve"> que utiliza o </w:t>
       </w:r>
+      <w:proofErr w:type="spellStart"/>
       <w:r>
         <w:rPr>
           <w:i/>
@@ -9328,6 +9458,7 @@
         </w:rPr>
         <w:t>form</w:t>
       </w:r>
+      <w:proofErr w:type="spellEnd"/>
       <w:r>
         <w:t xml:space="preserve"> (</w:t>
       </w:r>
@@ -9379,7 +9510,7 @@
           <w:iCs/>
         </w:rPr>
       </w:pPr>
-      <w:bookmarkStart w:id="38" w:name="_Toc198847458"/>
+      <w:bookmarkStart w:id="30" w:name="_Toc198847458"/>
       <w:r>
         <w:rPr>
           <w:noProof/>
@@ -9491,8 +9622,8 @@
                                 <w:color w:val="000000" w:themeColor="text1"/>
                               </w:rPr>
                             </w:pPr>
-                            <w:bookmarkStart w:id="39" w:name="_Toc191721192"/>
-                            <w:bookmarkStart w:id="40" w:name="_Toc198847493"/>
+                            <w:bookmarkStart w:id="31" w:name="_Toc191721192"/>
+                            <w:bookmarkStart w:id="32" w:name="_Toc198847493"/>
                             <w:r>
                               <w:t xml:space="preserve">Imagem </w:t>
                             </w:r>
@@ -9527,8 +9658,8 @@
                             <w:r>
                               <w:t>C</w:t>
                             </w:r>
-                            <w:bookmarkEnd w:id="39"/>
-                            <w:bookmarkEnd w:id="40"/>
+                            <w:bookmarkEnd w:id="31"/>
+                            <w:bookmarkEnd w:id="32"/>
                           </w:p>
                         </w:txbxContent>
                       </wps:txbx>
@@ -9563,27 +9694,14 @@
                       <w:r>
                         <w:t xml:space="preserve">Imagem </w:t>
                       </w:r>
-                      <w:r>
-                        <w:fldChar w:fldCharType="begin"/>
-                      </w:r>
-                      <w:r>
-                        <w:instrText xml:space="preserve"> SEQ Imagem \* ARABIC </w:instrText>
-                      </w:r>
-                      <w:r>
-                        <w:fldChar w:fldCharType="separate"/>
-                      </w:r>
-                      <w:r>
-                        <w:rPr>
-                          <w:noProof/>
-                        </w:rPr>
-                        <w:t>7</w:t>
-                      </w:r>
-                      <w:r>
-                        <w:rPr>
-                          <w:noProof/>
-                        </w:rPr>
-                        <w:fldChar w:fldCharType="end"/>
-                      </w:r>
+                      <w:fldSimple w:instr=" SEQ Imagem \* ARABIC ">
+                        <w:r>
+                          <w:rPr>
+                            <w:noProof/>
+                          </w:rPr>
+                          <w:t>7</w:t>
+                        </w:r>
+                      </w:fldSimple>
                       <w:r>
                         <w:rPr>
                           <w:i w:val="0"/>
@@ -9615,11 +9733,19 @@
         </w:rPr>
         <w:t>C</w:t>
       </w:r>
-      <w:bookmarkEnd w:id="38"/>
-    </w:p>
-    <w:p>
-      <w:r>
-        <w:t>O Sr. Dennis MacAlistair Ritchie foi o criador da linguagem</w:t>
+      <w:bookmarkEnd w:id="30"/>
+    </w:p>
+    <w:p>
+      <w:r>
+        <w:t xml:space="preserve">O Sr. Dennis </w:t>
+      </w:r>
+      <w:proofErr w:type="spellStart"/>
+      <w:r>
+        <w:t>MacAlistair</w:t>
+      </w:r>
+      <w:proofErr w:type="spellEnd"/>
+      <w:r>
+        <w:t xml:space="preserve"> Ritchie foi o criador da linguagem</w:t>
       </w:r>
       <w:r>
         <w:t xml:space="preserve"> </w:t>
@@ -9634,6 +9760,7 @@
       <w:r>
         <w:t xml:space="preserve">, uma linguagem que tem suporte a </w:t>
       </w:r>
+      <w:proofErr w:type="spellStart"/>
       <w:r>
         <w:rPr>
           <w:i/>
@@ -9641,9 +9768,11 @@
         </w:rPr>
         <w:t>structured</w:t>
       </w:r>
+      <w:proofErr w:type="spellEnd"/>
       <w:r>
         <w:t xml:space="preserve"> </w:t>
       </w:r>
+      <w:proofErr w:type="spellStart"/>
       <w:r>
         <w:rPr>
           <w:i/>
@@ -9651,6 +9780,7 @@
         </w:rPr>
         <w:t>Programing</w:t>
       </w:r>
+      <w:proofErr w:type="spellEnd"/>
       <w:r>
         <w:t xml:space="preserve">, </w:t>
       </w:r>
@@ -9664,6 +9794,7 @@
       <w:r>
         <w:t xml:space="preserve"> </w:t>
       </w:r>
+      <w:proofErr w:type="spellStart"/>
       <w:r>
         <w:rPr>
           <w:i/>
@@ -9671,6 +9802,7 @@
         </w:rPr>
         <w:t>variables</w:t>
       </w:r>
+      <w:proofErr w:type="spellEnd"/>
       <w:r>
         <w:t xml:space="preserve"> e recursão. </w:t>
       </w:r>
@@ -9714,11 +9846,11 @@
       <w:pPr>
         <w:pStyle w:val="Heading2"/>
       </w:pPr>
-      <w:bookmarkStart w:id="43" w:name="_Toc198847459"/>
+      <w:bookmarkStart w:id="33" w:name="_Toc198847459"/>
       <w:r>
         <w:t>Recursos Necessários para o Programa</w:t>
       </w:r>
-      <w:bookmarkEnd w:id="43"/>
+      <w:bookmarkEnd w:id="33"/>
     </w:p>
     <w:p>
       <w:pPr>
@@ -9727,7 +9859,7 @@
       <w:r>
         <w:tab/>
       </w:r>
-      <w:bookmarkStart w:id="44" w:name="_Toc198847460"/>
+      <w:bookmarkStart w:id="34" w:name="_Toc198847460"/>
       <w:r>
         <w:rPr>
           <w:i/>
@@ -9738,6 +9870,7 @@
       <w:r>
         <w:t xml:space="preserve"> </w:t>
       </w:r>
+      <w:proofErr w:type="spellStart"/>
       <w:r>
         <w:rPr>
           <w:i/>
@@ -9745,9 +9878,11 @@
         </w:rPr>
         <w:t>Studio</w:t>
       </w:r>
+      <w:proofErr w:type="spellEnd"/>
       <w:r>
         <w:t xml:space="preserve"> </w:t>
       </w:r>
+      <w:proofErr w:type="spellStart"/>
       <w:r>
         <w:rPr>
           <w:i/>
@@ -9755,7 +9890,8 @@
         </w:rPr>
         <w:t>Code</w:t>
       </w:r>
-      <w:bookmarkEnd w:id="44"/>
+      <w:bookmarkEnd w:id="34"/>
+      <w:proofErr w:type="spellEnd"/>
     </w:p>
     <w:p>
       <w:pPr>
@@ -9811,8 +9947,8 @@
                                 <w:color w:val="000000"/>
                               </w:rPr>
                             </w:pPr>
-                            <w:bookmarkStart w:id="45" w:name="_Toc191721193"/>
-                            <w:bookmarkStart w:id="46" w:name="_Toc198847494"/>
+                            <w:bookmarkStart w:id="35" w:name="_Toc191721193"/>
+                            <w:bookmarkStart w:id="36" w:name="_Toc198847494"/>
                             <w:r>
                               <w:t xml:space="preserve">Imagem </w:t>
                             </w:r>
@@ -9848,10 +9984,23 @@
                               <w:t xml:space="preserve"> - </w:t>
                             </w:r>
                             <w:r>
-                              <w:t>IDE Visual Studio Code</w:t>
+                              <w:t xml:space="preserve">IDE Visual </w:t>
                             </w:r>
-                            <w:bookmarkEnd w:id="45"/>
-                            <w:bookmarkEnd w:id="46"/>
+                            <w:proofErr w:type="spellStart"/>
+                            <w:r>
+                              <w:t>Studio</w:t>
+                            </w:r>
+                            <w:proofErr w:type="spellEnd"/>
+                            <w:r>
+                              <w:t xml:space="preserve"> </w:t>
+                            </w:r>
+                            <w:proofErr w:type="spellStart"/>
+                            <w:r>
+                              <w:t>Code</w:t>
+                            </w:r>
+                            <w:bookmarkEnd w:id="35"/>
+                            <w:bookmarkEnd w:id="36"/>
+                            <w:proofErr w:type="spellEnd"/>
                           </w:p>
                         </w:txbxContent>
                       </wps:txbx>
@@ -9886,27 +10035,14 @@
                       <w:r>
                         <w:t xml:space="preserve">Imagem </w:t>
                       </w:r>
-                      <w:r>
-                        <w:fldChar w:fldCharType="begin"/>
-                      </w:r>
-                      <w:r>
-                        <w:instrText xml:space="preserve"> SEQ Imagem \* ARABIC </w:instrText>
-                      </w:r>
-                      <w:r>
-                        <w:fldChar w:fldCharType="separate"/>
-                      </w:r>
-                      <w:r>
-                        <w:rPr>
-                          <w:noProof/>
-                        </w:rPr>
-                        <w:t>8</w:t>
-                      </w:r>
-                      <w:r>
-                        <w:rPr>
-                          <w:noProof/>
-                        </w:rPr>
-                        <w:fldChar w:fldCharType="end"/>
-                      </w:r>
+                      <w:fldSimple w:instr=" SEQ Imagem \* ARABIC ">
+                        <w:r>
+                          <w:rPr>
+                            <w:noProof/>
+                          </w:rPr>
+                          <w:t>8</w:t>
+                        </w:r>
+                      </w:fldSimple>
                       <w:r>
                         <w:softHyphen/>
                       </w:r>
@@ -9918,10 +10054,23 @@
                         <w:t xml:space="preserve"> - </w:t>
                       </w:r>
                       <w:r>
-                        <w:t>IDE Visual Studio Code</w:t>
+                        <w:t xml:space="preserve">IDE Visual </w:t>
+                      </w:r>
+                      <w:proofErr w:type="spellStart"/>
+                      <w:r>
+                        <w:t>Studio</w:t>
+                      </w:r>
+                      <w:proofErr w:type="spellEnd"/>
+                      <w:r>
+                        <w:t xml:space="preserve"> </w:t>
+                      </w:r>
+                      <w:proofErr w:type="spellStart"/>
+                      <w:r>
+                        <w:t>Code</w:t>
                       </w:r>
                       <w:bookmarkEnd w:id="47"/>
                       <w:bookmarkEnd w:id="48"/>
+                      <w:proofErr w:type="spellEnd"/>
                     </w:p>
                   </w:txbxContent>
                 </v:textbox>
@@ -10010,6 +10159,7 @@
       <w:r>
         <w:t xml:space="preserve"> </w:t>
       </w:r>
+      <w:proofErr w:type="spellStart"/>
       <w:r>
         <w:rPr>
           <w:i/>
@@ -10017,9 +10167,11 @@
         </w:rPr>
         <w:t>Studio</w:t>
       </w:r>
+      <w:proofErr w:type="spellEnd"/>
       <w:r>
         <w:t xml:space="preserve"> </w:t>
       </w:r>
+      <w:proofErr w:type="spellStart"/>
       <w:r>
         <w:rPr>
           <w:i/>
@@ -10027,6 +10179,7 @@
         </w:rPr>
         <w:t>Code</w:t>
       </w:r>
+      <w:proofErr w:type="spellEnd"/>
       <w:r>
         <w:t xml:space="preserve"> é um editor de código fonte, possível usar em todos os sistemas operativos. O </w:t>
       </w:r>
@@ -10040,6 +10193,7 @@
       <w:r>
         <w:t xml:space="preserve"> </w:t>
       </w:r>
+      <w:proofErr w:type="spellStart"/>
       <w:r>
         <w:rPr>
           <w:i/>
@@ -10047,9 +10201,11 @@
         </w:rPr>
         <w:t>Studio</w:t>
       </w:r>
+      <w:proofErr w:type="spellEnd"/>
       <w:r>
         <w:t xml:space="preserve">, contem extensões para ajudar o utilizador a programar ou a publicar o seu código, o exemplo é o </w:t>
       </w:r>
+      <w:proofErr w:type="spellStart"/>
       <w:r>
         <w:rPr>
           <w:i/>
@@ -10057,6 +10213,7 @@
         </w:rPr>
         <w:t>GitLens</w:t>
       </w:r>
+      <w:proofErr w:type="spellEnd"/>
       <w:r>
         <w:t xml:space="preserve"> que envia os projetos para o </w:t>
       </w:r>
@@ -10091,6 +10248,7 @@
       <w:r>
         <w:t xml:space="preserve"> e foi programado com o </w:t>
       </w:r>
+      <w:proofErr w:type="spellStart"/>
       <w:r>
         <w:rPr>
           <w:i/>
@@ -10098,6 +10256,7 @@
         </w:rPr>
         <w:t>TypeScript</w:t>
       </w:r>
+      <w:proofErr w:type="spellEnd"/>
       <w:r>
         <w:t xml:space="preserve">, </w:t>
       </w:r>
@@ -10111,6 +10270,7 @@
       <w:r>
         <w:t xml:space="preserve"> e </w:t>
       </w:r>
+      <w:proofErr w:type="spellStart"/>
       <w:r>
         <w:rPr>
           <w:i/>
@@ -10118,6 +10278,7 @@
         </w:rPr>
         <w:t>Css</w:t>
       </w:r>
+      <w:proofErr w:type="spellEnd"/>
       <w:r>
         <w:t>.</w:t>
       </w:r>
@@ -10138,7 +10299,7 @@
       <w:r>
         <w:tab/>
       </w:r>
-      <w:bookmarkStart w:id="49" w:name="_Toc198847461"/>
+      <w:bookmarkStart w:id="37" w:name="_Toc198847461"/>
       <w:r>
         <w:rPr>
           <w:i/>
@@ -10149,6 +10310,7 @@
       <w:r>
         <w:t xml:space="preserve"> </w:t>
       </w:r>
+      <w:proofErr w:type="spellStart"/>
       <w:r>
         <w:rPr>
           <w:i/>
@@ -10156,10 +10318,11 @@
         </w:rPr>
         <w:t>Studio</w:t>
       </w:r>
+      <w:proofErr w:type="spellEnd"/>
       <w:r>
         <w:t xml:space="preserve"> 2022</w:t>
       </w:r>
-      <w:bookmarkEnd w:id="49"/>
+      <w:bookmarkEnd w:id="37"/>
     </w:p>
     <w:p>
       <w:pPr>
@@ -10215,8 +10378,8 @@
                                 <w:color w:val="000000"/>
                               </w:rPr>
                             </w:pPr>
-                            <w:bookmarkStart w:id="50" w:name="_Toc191721194"/>
-                            <w:bookmarkStart w:id="51" w:name="_Toc198847495"/>
+                            <w:bookmarkStart w:id="38" w:name="_Toc191721194"/>
+                            <w:bookmarkStart w:id="39" w:name="_Toc198847495"/>
                             <w:r>
                               <w:t xml:space="preserve">Imagem </w:t>
                             </w:r>
@@ -10242,10 +10405,18 @@
                               <w:fldChar w:fldCharType="end"/>
                             </w:r>
                             <w:r>
-                              <w:t xml:space="preserve"> - IDE Visual Studio 2022</w:t>
+                              <w:t xml:space="preserve"> - IDE Visual </w:t>
                             </w:r>
-                            <w:bookmarkEnd w:id="50"/>
-                            <w:bookmarkEnd w:id="51"/>
+                            <w:proofErr w:type="spellStart"/>
+                            <w:r>
+                              <w:t>Studio</w:t>
+                            </w:r>
+                            <w:proofErr w:type="spellEnd"/>
+                            <w:r>
+                              <w:t xml:space="preserve"> 2022</w:t>
+                            </w:r>
+                            <w:bookmarkEnd w:id="38"/>
+                            <w:bookmarkEnd w:id="39"/>
                           </w:p>
                         </w:txbxContent>
                       </wps:txbx>
@@ -10280,29 +10451,24 @@
                       <w:r>
                         <w:t xml:space="preserve">Imagem </w:t>
                       </w:r>
+                      <w:fldSimple w:instr=" SEQ Imagem \* ARABIC ">
+                        <w:r>
+                          <w:rPr>
+                            <w:noProof/>
+                          </w:rPr>
+                          <w:t>9</w:t>
+                        </w:r>
+                      </w:fldSimple>
                       <w:r>
-                        <w:fldChar w:fldCharType="begin"/>
+                        <w:t xml:space="preserve"> - IDE Visual </w:t>
                       </w:r>
+                      <w:proofErr w:type="spellStart"/>
                       <w:r>
-                        <w:instrText xml:space="preserve"> SEQ Imagem \* ARABIC </w:instrText>
+                        <w:t>Studio</w:t>
                       </w:r>
+                      <w:proofErr w:type="spellEnd"/>
                       <w:r>
-                        <w:fldChar w:fldCharType="separate"/>
-                      </w:r>
-                      <w:r>
-                        <w:rPr>
-                          <w:noProof/>
-                        </w:rPr>
-                        <w:t>9</w:t>
-                      </w:r>
-                      <w:r>
-                        <w:rPr>
-                          <w:noProof/>
-                        </w:rPr>
-                        <w:fldChar w:fldCharType="end"/>
-                      </w:r>
-                      <w:r>
-                        <w:t xml:space="preserve"> - IDE Visual Studio 2022</w:t>
+                        <w:t xml:space="preserve"> 2022</w:t>
                       </w:r>
                       <w:bookmarkEnd w:id="52"/>
                       <w:bookmarkEnd w:id="53"/>
@@ -10389,6 +10555,7 @@
       <w:r>
         <w:t xml:space="preserve"> </w:t>
       </w:r>
+      <w:proofErr w:type="spellStart"/>
       <w:r>
         <w:rPr>
           <w:i/>
@@ -10396,6 +10563,7 @@
         </w:rPr>
         <w:t>Studio</w:t>
       </w:r>
+      <w:proofErr w:type="spellEnd"/>
       <w:r>
         <w:t xml:space="preserve"> 20</w:t>
       </w:r>
@@ -10425,6 +10593,7 @@
       <w:r>
         <w:t xml:space="preserve"> </w:t>
       </w:r>
+      <w:proofErr w:type="spellStart"/>
       <w:r>
         <w:rPr>
           <w:i/>
@@ -10432,6 +10601,7 @@
         </w:rPr>
         <w:t>Studio</w:t>
       </w:r>
+      <w:proofErr w:type="spellEnd"/>
       <w:r>
         <w:t xml:space="preserve"> 97. É uma </w:t>
       </w:r>
@@ -10535,6 +10705,7 @@
       <w:r>
         <w:t xml:space="preserve">, </w:t>
       </w:r>
+      <w:proofErr w:type="spellStart"/>
       <w:r>
         <w:rPr>
           <w:i/>
@@ -10542,9 +10713,11 @@
         </w:rPr>
         <w:t>Python</w:t>
       </w:r>
+      <w:proofErr w:type="spellEnd"/>
       <w:r>
         <w:t xml:space="preserve">, </w:t>
       </w:r>
+      <w:proofErr w:type="spellStart"/>
       <w:r>
         <w:rPr>
           <w:i/>
@@ -10552,6 +10725,7 @@
         </w:rPr>
         <w:t>Type</w:t>
       </w:r>
+      <w:proofErr w:type="spellEnd"/>
       <w:r>
         <w:t xml:space="preserve"> </w:t>
       </w:r>
@@ -10571,6 +10745,7 @@
       <w:r>
         <w:t xml:space="preserve"> </w:t>
       </w:r>
+      <w:proofErr w:type="spellStart"/>
       <w:r>
         <w:rPr>
           <w:i/>
@@ -10578,6 +10753,7 @@
         </w:rPr>
         <w:t>templates</w:t>
       </w:r>
+      <w:proofErr w:type="spellEnd"/>
       <w:r>
         <w:t xml:space="preserve"> .</w:t>
       </w:r>
@@ -10621,6 +10797,7 @@
       <w:r>
         <w:t xml:space="preserve">, </w:t>
       </w:r>
+      <w:proofErr w:type="spellStart"/>
       <w:r>
         <w:rPr>
           <w:i/>
@@ -10628,6 +10805,7 @@
         </w:rPr>
         <w:t>Asp</w:t>
       </w:r>
+      <w:proofErr w:type="spellEnd"/>
       <w:r>
         <w:t xml:space="preserve"> .</w:t>
       </w:r>
@@ -10671,6 +10849,7 @@
       <w:r>
         <w:t xml:space="preserve"> </w:t>
       </w:r>
+      <w:proofErr w:type="spellStart"/>
       <w:r>
         <w:rPr>
           <w:i/>
@@ -10678,6 +10857,7 @@
         </w:rPr>
         <w:t>Studio</w:t>
       </w:r>
+      <w:proofErr w:type="spellEnd"/>
       <w:r>
         <w:t xml:space="preserve"> tem muitas boas vantagens, desde </w:t>
       </w:r>
@@ -10687,6 +10867,7 @@
       <w:r>
         <w:t xml:space="preserve">na codificação, rápido </w:t>
       </w:r>
+      <w:proofErr w:type="spellStart"/>
       <w:r>
         <w:rPr>
           <w:i/>
@@ -10694,6 +10875,7 @@
         </w:rPr>
         <w:t>debug</w:t>
       </w:r>
+      <w:proofErr w:type="spellEnd"/>
       <w:r>
         <w:t xml:space="preserve"> e possível colaboração de</w:t>
       </w:r>
@@ -10728,7 +10910,8 @@
       <w:r>
         <w:tab/>
       </w:r>
-      <w:bookmarkStart w:id="54" w:name="_Toc198847462"/>
+      <w:bookmarkStart w:id="40" w:name="_Toc198847462"/>
+      <w:proofErr w:type="spellStart"/>
       <w:r>
         <w:rPr>
           <w:i/>
@@ -10736,6 +10919,7 @@
         </w:rPr>
         <w:t>Arduino</w:t>
       </w:r>
+      <w:proofErr w:type="spellEnd"/>
       <w:r>
         <w:t xml:space="preserve"> </w:t>
       </w:r>
@@ -10746,7 +10930,7 @@
         </w:rPr>
         <w:t>IDE</w:t>
       </w:r>
-      <w:bookmarkEnd w:id="54"/>
+      <w:bookmarkEnd w:id="40"/>
     </w:p>
     <w:p>
       <w:r>
@@ -10799,8 +10983,8 @@
                                 <w:color w:val="000000"/>
                               </w:rPr>
                             </w:pPr>
-                            <w:bookmarkStart w:id="55" w:name="_Toc191721195"/>
-                            <w:bookmarkStart w:id="56" w:name="_Toc198847496"/>
+                            <w:bookmarkStart w:id="41" w:name="_Toc191721195"/>
+                            <w:bookmarkStart w:id="42" w:name="_Toc198847496"/>
                             <w:r>
                               <w:t xml:space="preserve">Imagem </w:t>
                             </w:r>
@@ -10826,10 +11010,18 @@
                               <w:fldChar w:fldCharType="end"/>
                             </w:r>
                             <w:r>
-                              <w:t xml:space="preserve"> - IDE Arduino IDE</w:t>
+                              <w:t xml:space="preserve"> - IDE </w:t>
                             </w:r>
-                            <w:bookmarkEnd w:id="55"/>
-                            <w:bookmarkEnd w:id="56"/>
+                            <w:proofErr w:type="spellStart"/>
+                            <w:r>
+                              <w:t>Arduino</w:t>
+                            </w:r>
+                            <w:proofErr w:type="spellEnd"/>
+                            <w:r>
+                              <w:t xml:space="preserve"> IDE</w:t>
+                            </w:r>
+                            <w:bookmarkEnd w:id="41"/>
+                            <w:bookmarkEnd w:id="42"/>
                           </w:p>
                         </w:txbxContent>
                       </wps:txbx>
@@ -10864,29 +11056,24 @@
                       <w:r>
                         <w:t xml:space="preserve">Imagem </w:t>
                       </w:r>
+                      <w:fldSimple w:instr=" SEQ Imagem \* ARABIC ">
+                        <w:r>
+                          <w:rPr>
+                            <w:noProof/>
+                          </w:rPr>
+                          <w:t>10</w:t>
+                        </w:r>
+                      </w:fldSimple>
                       <w:r>
-                        <w:fldChar w:fldCharType="begin"/>
+                        <w:t xml:space="preserve"> - IDE </w:t>
                       </w:r>
+                      <w:proofErr w:type="spellStart"/>
                       <w:r>
-                        <w:instrText xml:space="preserve"> SEQ Imagem \* ARABIC </w:instrText>
+                        <w:t>Arduino</w:t>
                       </w:r>
+                      <w:proofErr w:type="spellEnd"/>
                       <w:r>
-                        <w:fldChar w:fldCharType="separate"/>
-                      </w:r>
-                      <w:r>
-                        <w:rPr>
-                          <w:noProof/>
-                        </w:rPr>
-                        <w:t>10</w:t>
-                      </w:r>
-                      <w:r>
-                        <w:rPr>
-                          <w:noProof/>
-                        </w:rPr>
-                        <w:fldChar w:fldCharType="end"/>
-                      </w:r>
-                      <w:r>
-                        <w:t xml:space="preserve"> - IDE Arduino IDE</w:t>
+                        <w:t xml:space="preserve"> IDE</w:t>
                       </w:r>
                       <w:bookmarkEnd w:id="57"/>
                       <w:bookmarkEnd w:id="58"/>
@@ -10969,6 +11156,7 @@
       <w:r>
         <w:t xml:space="preserve">O </w:t>
       </w:r>
+      <w:proofErr w:type="spellStart"/>
       <w:r>
         <w:rPr>
           <w:i/>
@@ -10976,6 +11164,7 @@
         </w:rPr>
         <w:t>Arduino</w:t>
       </w:r>
+      <w:proofErr w:type="spellEnd"/>
       <w:r>
         <w:t xml:space="preserve"> </w:t>
       </w:r>
@@ -10989,15 +11178,65 @@
       <w:r>
         <w:t xml:space="preserve"> (</w:t>
       </w:r>
-      <w:r>
-        <w:rPr>
-          <w:i/>
-          <w:iCs/>
-        </w:rPr>
-        <w:t>Integrated development environment</w:t>
-      </w:r>
-      <w:r>
-        <w:t xml:space="preserve">) é um editor de codigo fonte, dedicada ao desenvolvimento. Este editor ajuda a enviar o codigo em </w:t>
+      <w:proofErr w:type="spellStart"/>
+      <w:r>
+        <w:rPr>
+          <w:i/>
+          <w:iCs/>
+        </w:rPr>
+        <w:t>Integrated</w:t>
+      </w:r>
+      <w:proofErr w:type="spellEnd"/>
+      <w:r>
+        <w:rPr>
+          <w:i/>
+          <w:iCs/>
+        </w:rPr>
+        <w:t xml:space="preserve"> </w:t>
+      </w:r>
+      <w:proofErr w:type="spellStart"/>
+      <w:r>
+        <w:rPr>
+          <w:i/>
+          <w:iCs/>
+        </w:rPr>
+        <w:t>development</w:t>
+      </w:r>
+      <w:proofErr w:type="spellEnd"/>
+      <w:r>
+        <w:rPr>
+          <w:i/>
+          <w:iCs/>
+        </w:rPr>
+        <w:t xml:space="preserve"> </w:t>
+      </w:r>
+      <w:proofErr w:type="spellStart"/>
+      <w:r>
+        <w:rPr>
+          <w:i/>
+          <w:iCs/>
+        </w:rPr>
+        <w:t>environment</w:t>
+      </w:r>
+      <w:proofErr w:type="spellEnd"/>
+      <w:r>
+        <w:t xml:space="preserve">) é um editor de </w:t>
+      </w:r>
+      <w:proofErr w:type="spellStart"/>
+      <w:r>
+        <w:t>codigo</w:t>
+      </w:r>
+      <w:proofErr w:type="spellEnd"/>
+      <w:r>
+        <w:t xml:space="preserve"> fonte, dedicada ao desenvolvimento. Este editor ajuda a enviar o </w:t>
+      </w:r>
+      <w:proofErr w:type="spellStart"/>
+      <w:r>
+        <w:t>codigo</w:t>
+      </w:r>
+      <w:proofErr w:type="spellEnd"/>
+      <w:r>
+        <w:t xml:space="preserve"> em </w:t>
       </w:r>
       <w:r>
         <w:rPr>
@@ -11007,7 +11246,15 @@
         <w:t>flash</w:t>
       </w:r>
       <w:r>
-        <w:t xml:space="preserve"> para os arduíno que tiverem ligados ao computador do programador. Este editor foi feito pela Arduíno Software, disponibilizado aos clientes no ano 2021.</w:t>
+        <w:t xml:space="preserve"> para os </w:t>
+      </w:r>
+      <w:proofErr w:type="spellStart"/>
+      <w:r>
+        <w:t>arduíno</w:t>
+      </w:r>
+      <w:proofErr w:type="spellEnd"/>
+      <w:r>
+        <w:t xml:space="preserve"> que tiverem ligados ao computador do programador. Este editor foi feito pela Arduíno Software, disponibilizado aos clientes no ano 2021.</w:t>
       </w:r>
     </w:p>
     <w:p>
@@ -11044,6 +11291,7 @@
       <w:r>
         <w:t xml:space="preserve"> mas a versão mais atualizada (20 de fevereiro de 2024) está escrita em </w:t>
       </w:r>
+      <w:proofErr w:type="spellStart"/>
       <w:r>
         <w:rPr>
           <w:i/>
@@ -11051,6 +11299,7 @@
         </w:rPr>
         <w:t>TypeScript</w:t>
       </w:r>
+      <w:proofErr w:type="spellEnd"/>
       <w:r>
         <w:t xml:space="preserve">, </w:t>
       </w:r>
@@ -11064,6 +11313,7 @@
       <w:r>
         <w:t xml:space="preserve"> e </w:t>
       </w:r>
+      <w:proofErr w:type="spellStart"/>
       <w:r>
         <w:rPr>
           <w:i/>
@@ -11071,9 +11321,11 @@
         </w:rPr>
         <w:t>Go</w:t>
       </w:r>
+      <w:proofErr w:type="spellEnd"/>
       <w:r>
         <w:t xml:space="preserve">. A versão mais atual contem nova gestão de </w:t>
       </w:r>
+      <w:proofErr w:type="spellStart"/>
       <w:r>
         <w:rPr>
           <w:i/>
@@ -11081,9 +11333,11 @@
         </w:rPr>
         <w:t>boards</w:t>
       </w:r>
+      <w:proofErr w:type="spellEnd"/>
       <w:r>
         <w:t xml:space="preserve">, nova gestão de bibliotecas, novo explorador de projetos, </w:t>
       </w:r>
+      <w:proofErr w:type="spellStart"/>
       <w:r>
         <w:rPr>
           <w:i/>
@@ -11091,9 +11345,11 @@
         </w:rPr>
         <w:t>dark</w:t>
       </w:r>
+      <w:proofErr w:type="spellEnd"/>
       <w:r>
         <w:t xml:space="preserve"> </w:t>
       </w:r>
+      <w:proofErr w:type="spellStart"/>
       <w:r>
         <w:rPr>
           <w:i/>
@@ -11101,6 +11357,7 @@
         </w:rPr>
         <w:t>mode</w:t>
       </w:r>
+      <w:proofErr w:type="spellEnd"/>
       <w:r>
         <w:t xml:space="preserve"> e suporte a 64 bits.</w:t>
       </w:r>
@@ -11150,11 +11407,11 @@
       <w:r>
         <w:tab/>
       </w:r>
-      <w:bookmarkStart w:id="59" w:name="_Toc198847463"/>
+      <w:bookmarkStart w:id="43" w:name="_Toc198847463"/>
       <w:r>
         <w:t>MQTT Explorer</w:t>
       </w:r>
-      <w:bookmarkEnd w:id="59"/>
+      <w:bookmarkEnd w:id="43"/>
     </w:p>
     <w:p>
       <w:pPr>
@@ -11215,7 +11472,7 @@
                                 <w:color w:val="000000"/>
                               </w:rPr>
                             </w:pPr>
-                            <w:bookmarkStart w:id="60" w:name="_Toc198847497"/>
+                            <w:bookmarkStart w:id="44" w:name="_Toc198847497"/>
                             <w:r>
                               <w:t xml:space="preserve">Imagem </w:t>
                             </w:r>
@@ -11250,7 +11507,7 @@
                             <w:r>
                               <w:t>MQTT Explorer</w:t>
                             </w:r>
-                            <w:bookmarkEnd w:id="60"/>
+                            <w:bookmarkEnd w:id="44"/>
                           </w:p>
                         </w:txbxContent>
                       </wps:txbx>
@@ -11284,27 +11541,14 @@
                       <w:r>
                         <w:t xml:space="preserve">Imagem </w:t>
                       </w:r>
-                      <w:r>
-                        <w:fldChar w:fldCharType="begin"/>
-                      </w:r>
-                      <w:r>
-                        <w:instrText xml:space="preserve"> SEQ Imagem \* ARABIC </w:instrText>
-                      </w:r>
-                      <w:r>
-                        <w:fldChar w:fldCharType="separate"/>
-                      </w:r>
-                      <w:r>
-                        <w:rPr>
-                          <w:noProof/>
-                        </w:rPr>
-                        <w:t>11</w:t>
-                      </w:r>
-                      <w:r>
-                        <w:rPr>
-                          <w:noProof/>
-                        </w:rPr>
-                        <w:fldChar w:fldCharType="end"/>
-                      </w:r>
+                      <w:fldSimple w:instr=" SEQ Imagem \* ARABIC ">
+                        <w:r>
+                          <w:rPr>
+                            <w:noProof/>
+                          </w:rPr>
+                          <w:t>11</w:t>
+                        </w:r>
+                      </w:fldSimple>
                       <w:r>
                         <w:rPr>
                           <w:i w:val="0"/>
@@ -11440,6 +11684,7 @@
       <w:r>
         <w:t xml:space="preserve"> em tempo real. Esta aplicação permite visualizar e interagir com os dados publicados em um broker MQTT, tornando mais simples a análise e o </w:t>
       </w:r>
+      <w:proofErr w:type="spellStart"/>
       <w:r>
         <w:rPr>
           <w:i/>
@@ -11447,9 +11692,11 @@
         </w:rPr>
         <w:t>debug</w:t>
       </w:r>
+      <w:proofErr w:type="spellEnd"/>
       <w:r>
         <w:t xml:space="preserve"> de sistemas </w:t>
       </w:r>
+      <w:proofErr w:type="spellStart"/>
       <w:r>
         <w:rPr>
           <w:i/>
@@ -11457,8 +11704,17 @@
         </w:rPr>
         <w:t>IoT</w:t>
       </w:r>
-      <w:r>
-        <w:t xml:space="preserve"> que utilizam esse protocolo. O software foi desenvolvido por Thomas Nordquist e encontra-se disponível gratuitamente desde 2018.</w:t>
+      <w:proofErr w:type="spellEnd"/>
+      <w:r>
+        <w:t xml:space="preserve"> que utilizam esse protocolo. O software foi desenvolvido por Thomas </w:t>
+      </w:r>
+      <w:proofErr w:type="spellStart"/>
+      <w:r>
+        <w:t>Nordquist</w:t>
+      </w:r>
+      <w:proofErr w:type="spellEnd"/>
+      <w:r>
+        <w:t xml:space="preserve"> e encontra-se disponível gratuitamente desde 2018.</w:t>
       </w:r>
     </w:p>
     <w:p>
@@ -11471,6 +11727,7 @@
       <w:r>
         <w:t xml:space="preserve">foi desenvolvido em </w:t>
       </w:r>
+      <w:proofErr w:type="spellStart"/>
       <w:r>
         <w:rPr>
           <w:i/>
@@ -11478,6 +11735,7 @@
         </w:rPr>
         <w:t>Electron</w:t>
       </w:r>
+      <w:proofErr w:type="spellEnd"/>
       <w:r>
         <w:t xml:space="preserve">, </w:t>
       </w:r>
@@ -11491,6 +11749,7 @@
       <w:r>
         <w:t xml:space="preserve"> e </w:t>
       </w:r>
+      <w:proofErr w:type="spellStart"/>
       <w:r>
         <w:rPr>
           <w:i/>
@@ -11498,6 +11757,7 @@
         </w:rPr>
         <w:t>React</w:t>
       </w:r>
+      <w:proofErr w:type="spellEnd"/>
       <w:r>
         <w:t>, oferecendo uma interface moderna e intuitiva</w:t>
       </w:r>
@@ -11525,6 +11785,7 @@
       <w:r>
         <w:t xml:space="preserve">os tópicos, histórico de mensagens, publicação direta de mensagens e suporte a múltiplas conexões. A versão mais recente, lançada em 2023, inclui melhorias de desempenho, suporte para </w:t>
       </w:r>
+      <w:proofErr w:type="spellStart"/>
       <w:r>
         <w:rPr>
           <w:i/>
@@ -11532,6 +11793,7 @@
         </w:rPr>
         <w:t>payloads</w:t>
       </w:r>
+      <w:proofErr w:type="spellEnd"/>
       <w:r>
         <w:t xml:space="preserve"> em formato </w:t>
       </w:r>
@@ -11611,33 +11873,24 @@
     </w:p>
     <w:p>
       <w:pPr>
-        <w:pStyle w:val="Heading2"/>
-      </w:pPr>
-      <w:r>
-        <w:lastRenderedPageBreak/>
-        <w:br w:type="page"/>
-      </w:r>
-    </w:p>
-    <w:p>
-      <w:pPr>
         <w:pStyle w:val="Heading1"/>
       </w:pPr>
-      <w:bookmarkStart w:id="62" w:name="_Toc198847464"/>
+      <w:bookmarkStart w:id="45" w:name="_Toc198847464"/>
       <w:r>
         <w:lastRenderedPageBreak/>
         <w:t>Capítulo III – O Projeto</w:t>
       </w:r>
-      <w:bookmarkEnd w:id="62"/>
+      <w:bookmarkEnd w:id="45"/>
     </w:p>
     <w:p>
       <w:pPr>
         <w:pStyle w:val="Heading2"/>
       </w:pPr>
-      <w:bookmarkStart w:id="63" w:name="_Toc198847465"/>
+      <w:bookmarkStart w:id="46" w:name="_Toc198847465"/>
       <w:r>
         <w:t>Projetos que nos inspiraram</w:t>
       </w:r>
-      <w:bookmarkEnd w:id="63"/>
+      <w:bookmarkEnd w:id="46"/>
     </w:p>
     <w:p>
       <w:pPr>
@@ -11658,9 +11911,11 @@
       <w:r>
         <w:t xml:space="preserve"> </w:t>
       </w:r>
+      <w:proofErr w:type="gramStart"/>
       <w:r>
         <w:t>na</w:t>
       </w:r>
+      <w:proofErr w:type="gramEnd"/>
       <w:r>
         <w:t xml:space="preserve"> estruturar do nosso projeto, pesquisamos </w:t>
       </w:r>
@@ -11685,6 +11940,7 @@
       <w:r>
         <w:t xml:space="preserve">Componentes de </w:t>
       </w:r>
+      <w:proofErr w:type="spellStart"/>
       <w:r>
         <w:rPr>
           <w:i/>
@@ -11692,6 +11948,7 @@
         </w:rPr>
         <w:t>arduíno</w:t>
       </w:r>
+      <w:proofErr w:type="spellEnd"/>
       <w:r>
         <w:t xml:space="preserve"> que detetam valores e enviam para o </w:t>
       </w:r>
@@ -11750,11 +12007,11 @@
         <w:pStyle w:val="NoSpacing"/>
       </w:pPr>
     </w:p>
+    <w:bookmarkStart w:id="47" w:name="_Toc198847466"/>
     <w:p>
       <w:pPr>
         <w:pStyle w:val="Heading3"/>
       </w:pPr>
-      <w:bookmarkStart w:id="64" w:name="_Toc198847466"/>
       <w:r>
         <w:rPr>
           <w:noProof/>
@@ -11805,8 +12062,8 @@
                                 <w:color w:val="000000" w:themeColor="text1"/>
                               </w:rPr>
                             </w:pPr>
-                            <w:bookmarkStart w:id="65" w:name="_Toc191721196"/>
-                            <w:bookmarkStart w:id="66" w:name="_Toc198847498"/>
+                            <w:bookmarkStart w:id="48" w:name="_Toc191721196"/>
+                            <w:bookmarkStart w:id="49" w:name="_Toc198847498"/>
                             <w:r>
                               <w:t xml:space="preserve">Imagem </w:t>
                             </w:r>
@@ -11814,7 +12071,10 @@
                               <w:fldChar w:fldCharType="begin"/>
                             </w:r>
                             <w:r>
-                              <w:instrText xml:space="preserve"> SEQ Imagem \* ARABIC </w:instrText>
+                              <w:instrText xml:space="preserve"> SEQ Im</w:instrText>
+                            </w:r>
+                            <w:r>
+                              <w:instrText xml:space="preserve">agem \* ARABIC </w:instrText>
                             </w:r>
                             <w:r>
                               <w:fldChar w:fldCharType="separate"/>
@@ -11841,8 +12101,8 @@
                               </w:rPr>
                               <w:t>- Carro ideia 1</w:t>
                             </w:r>
-                            <w:bookmarkEnd w:id="65"/>
-                            <w:bookmarkEnd w:id="66"/>
+                            <w:bookmarkEnd w:id="48"/>
+                            <w:bookmarkEnd w:id="49"/>
                           </w:p>
                         </w:txbxContent>
                       </wps:txbx>
@@ -11877,27 +12137,14 @@
                       <w:r>
                         <w:t xml:space="preserve">Imagem </w:t>
                       </w:r>
-                      <w:r>
-                        <w:fldChar w:fldCharType="begin"/>
-                      </w:r>
-                      <w:r>
-                        <w:instrText xml:space="preserve"> SEQ Imagem \* ARABIC </w:instrText>
-                      </w:r>
-                      <w:r>
-                        <w:fldChar w:fldCharType="separate"/>
-                      </w:r>
-                      <w:r>
-                        <w:rPr>
-                          <w:noProof/>
-                        </w:rPr>
-                        <w:t>12</w:t>
-                      </w:r>
-                      <w:r>
-                        <w:rPr>
-                          <w:noProof/>
-                        </w:rPr>
-                        <w:fldChar w:fldCharType="end"/>
-                      </w:r>
+                      <w:fldSimple w:instr=" SEQ Imagem \* ARABIC ">
+                        <w:r>
+                          <w:rPr>
+                            <w:noProof/>
+                          </w:rPr>
+                          <w:t>12</w:t>
+                        </w:r>
+                      </w:fldSimple>
                       <w:r>
                         <w:t xml:space="preserve"> </w:t>
                       </w:r>
@@ -11989,7 +12236,7 @@
       <w:r>
         <w:t>Ideia 1</w:t>
       </w:r>
-      <w:bookmarkEnd w:id="64"/>
+      <w:bookmarkEnd w:id="47"/>
     </w:p>
     <w:p>
       <w:pPr>
@@ -12076,6 +12323,7 @@
       <w:r>
         <w:t xml:space="preserve">, </w:t>
       </w:r>
+      <w:proofErr w:type="spellStart"/>
       <w:r>
         <w:rPr>
           <w:i/>
@@ -12083,6 +12331,7 @@
         </w:rPr>
         <w:t>breadboard</w:t>
       </w:r>
+      <w:proofErr w:type="spellEnd"/>
       <w:r>
         <w:t xml:space="preserve">, </w:t>
       </w:r>
@@ -12116,6 +12365,7 @@
       <w:r>
         <w:t xml:space="preserve">, Suporte de pilhas 9V, cabos </w:t>
       </w:r>
+      <w:proofErr w:type="spellStart"/>
       <w:r>
         <w:rPr>
           <w:i/>
@@ -12123,6 +12373,7 @@
         </w:rPr>
         <w:t>jumper</w:t>
       </w:r>
+      <w:proofErr w:type="spellEnd"/>
       <w:r>
         <w:t xml:space="preserve"> e muito mais.</w:t>
       </w:r>
@@ -12170,12 +12421,12 @@
       <w:pPr>
         <w:pStyle w:val="Heading3"/>
       </w:pPr>
-      <w:bookmarkStart w:id="69" w:name="_Toc198847467"/>
+      <w:bookmarkStart w:id="50" w:name="_Toc198847467"/>
       <w:r>
         <w:lastRenderedPageBreak/>
         <w:t>Ideia 2</w:t>
       </w:r>
-      <w:bookmarkEnd w:id="69"/>
+      <w:bookmarkEnd w:id="50"/>
     </w:p>
     <w:p>
       <w:pPr>
@@ -12241,7 +12492,7 @@
         <w:pStyle w:val="Caption"/>
         <w:jc w:val="center"/>
       </w:pPr>
-      <w:bookmarkStart w:id="70" w:name="_Toc198847499"/>
+      <w:bookmarkStart w:id="51" w:name="_Toc198847499"/>
       <w:r>
         <w:t xml:space="preserve">Imagem </w:t>
       </w:r>
@@ -12273,12 +12524,13 @@
         </w:rPr>
         <w:t xml:space="preserve"> - Ideia carro 2</w:t>
       </w:r>
-      <w:bookmarkEnd w:id="70"/>
+      <w:bookmarkEnd w:id="51"/>
     </w:p>
     <w:p>
       <w:r>
         <w:t xml:space="preserve">O outro projeto que nos inspirou foi este do site </w:t>
       </w:r>
+      <w:proofErr w:type="spellStart"/>
       <w:r>
         <w:rPr>
           <w:i/>
@@ -12286,6 +12538,7 @@
         </w:rPr>
         <w:t>pplware</w:t>
       </w:r>
+      <w:proofErr w:type="spellEnd"/>
       <w:r>
         <w:t>, que faz analise da temperatura e essa leitura é enviada para uma aplicação do telemóvel. Essa aplicação também tem uma funcionalidade adicional de controlar o carro.</w:t>
       </w:r>
@@ -12294,6 +12547,7 @@
       <w:r>
         <w:t xml:space="preserve">As características deste veículo são </w:t>
       </w:r>
+      <w:proofErr w:type="spellStart"/>
       <w:r>
         <w:rPr>
           <w:i/>
@@ -12301,6 +12555,7 @@
         </w:rPr>
         <w:t>Arduino</w:t>
       </w:r>
+      <w:proofErr w:type="spellEnd"/>
       <w:r>
         <w:t xml:space="preserve">, Base de 4 </w:t>
       </w:r>
@@ -12314,6 +12569,7 @@
       <w:r>
         <w:t xml:space="preserve">, </w:t>
       </w:r>
+      <w:proofErr w:type="spellStart"/>
       <w:r>
         <w:rPr>
           <w:i/>
@@ -12321,6 +12577,7 @@
         </w:rPr>
         <w:t>Breadboard</w:t>
       </w:r>
+      <w:proofErr w:type="spellEnd"/>
       <w:r>
         <w:t xml:space="preserve">, Bateria 7.2V-2100mA, Roda livre, </w:t>
       </w:r>
@@ -12344,11 +12601,11 @@
       <w:pPr>
         <w:pStyle w:val="Heading3"/>
       </w:pPr>
-      <w:bookmarkStart w:id="71" w:name="_Toc198847468"/>
+      <w:bookmarkStart w:id="52" w:name="_Toc198847468"/>
       <w:r>
         <w:t>Ideia 3</w:t>
       </w:r>
-      <w:bookmarkEnd w:id="71"/>
+      <w:bookmarkEnd w:id="52"/>
     </w:p>
     <w:p>
       <w:r>
@@ -12401,8 +12658,8 @@
                                 <w:color w:val="000000"/>
                               </w:rPr>
                             </w:pPr>
-                            <w:bookmarkStart w:id="72" w:name="_Toc191721198"/>
-                            <w:bookmarkStart w:id="73" w:name="_Toc198847500"/>
+                            <w:bookmarkStart w:id="53" w:name="_Toc191721198"/>
+                            <w:bookmarkStart w:id="54" w:name="_Toc198847500"/>
                             <w:r>
                               <w:t xml:space="preserve">Imagem </w:t>
                             </w:r>
@@ -12437,8 +12694,8 @@
                               </w:rPr>
                               <w:t>- Carro ideia 3</w:t>
                             </w:r>
-                            <w:bookmarkEnd w:id="72"/>
-                            <w:bookmarkEnd w:id="73"/>
+                            <w:bookmarkEnd w:id="53"/>
+                            <w:bookmarkEnd w:id="54"/>
                           </w:p>
                         </w:txbxContent>
                       </wps:txbx>
@@ -12473,27 +12730,14 @@
                       <w:r>
                         <w:t xml:space="preserve">Imagem </w:t>
                       </w:r>
-                      <w:r>
-                        <w:fldChar w:fldCharType="begin"/>
-                      </w:r>
-                      <w:r>
-                        <w:instrText xml:space="preserve"> SEQ Imagem \* ARABIC </w:instrText>
-                      </w:r>
-                      <w:r>
-                        <w:fldChar w:fldCharType="separate"/>
-                      </w:r>
-                      <w:r>
-                        <w:rPr>
-                          <w:noProof/>
-                        </w:rPr>
-                        <w:t>14</w:t>
-                      </w:r>
-                      <w:r>
-                        <w:rPr>
-                          <w:noProof/>
-                        </w:rPr>
-                        <w:fldChar w:fldCharType="end"/>
-                      </w:r>
+                      <w:fldSimple w:instr=" SEQ Imagem \* ARABIC ">
+                        <w:r>
+                          <w:rPr>
+                            <w:noProof/>
+                          </w:rPr>
+                          <w:t>14</w:t>
+                        </w:r>
+                      </w:fldSimple>
                       <w:r>
                         <w:t xml:space="preserve"> </w:t>
                       </w:r>
@@ -12656,6 +12900,7 @@
       <w:r>
         <w:t xml:space="preserve"> usa no seu robô </w:t>
       </w:r>
+      <w:proofErr w:type="spellStart"/>
       <w:r>
         <w:rPr>
           <w:i/>
@@ -12663,12 +12908,14 @@
         </w:rPr>
         <w:t>Python</w:t>
       </w:r>
+      <w:proofErr w:type="spellEnd"/>
       <w:r>
         <w:t xml:space="preserve"> para cálculo e simulação e</w:t>
       </w:r>
       <w:r>
         <w:t xml:space="preserve"> juntamento tem </w:t>
       </w:r>
+      <w:proofErr w:type="spellStart"/>
       <w:r>
         <w:rPr>
           <w:i/>
@@ -12676,9 +12923,11 @@
         </w:rPr>
         <w:t>Assembly</w:t>
       </w:r>
+      <w:proofErr w:type="spellEnd"/>
       <w:r>
         <w:t xml:space="preserve"> incorporado para fácil controlo no robô evitando </w:t>
       </w:r>
+      <w:proofErr w:type="spellStart"/>
       <w:r>
         <w:rPr>
           <w:i/>
@@ -12686,6 +12935,7 @@
         </w:rPr>
         <w:t>glitches</w:t>
       </w:r>
+      <w:proofErr w:type="spellEnd"/>
       <w:r>
         <w:t xml:space="preserve"> e/ou erros.</w:t>
       </w:r>
@@ -12702,12 +12952,12 @@
       <w:pPr>
         <w:pStyle w:val="Heading2"/>
       </w:pPr>
-      <w:bookmarkStart w:id="76" w:name="_Toc198847469"/>
+      <w:bookmarkStart w:id="55" w:name="_Toc198847469"/>
       <w:r>
         <w:lastRenderedPageBreak/>
         <w:t>Ideia do nosso projeto</w:t>
       </w:r>
-      <w:bookmarkEnd w:id="76"/>
+      <w:bookmarkEnd w:id="55"/>
     </w:p>
     <w:p>
       <w:pPr>
@@ -12763,7 +13013,7 @@
                                 <w:color w:val="000000"/>
                               </w:rPr>
                             </w:pPr>
-                            <w:bookmarkStart w:id="77" w:name="_Toc198847501"/>
+                            <w:bookmarkStart w:id="56" w:name="_Toc198847501"/>
                             <w:r>
                               <w:t xml:space="preserve">Imagem </w:t>
                             </w:r>
@@ -12805,10 +13055,12 @@
                               </w:rPr>
                               <w:t xml:space="preserve">esboço do veículo 3D em </w:t>
                             </w:r>
+                            <w:proofErr w:type="spellStart"/>
                             <w:r>
                               <w:t>blender</w:t>
                             </w:r>
-                            <w:bookmarkEnd w:id="77"/>
+                            <w:bookmarkEnd w:id="56"/>
+                            <w:proofErr w:type="spellEnd"/>
                           </w:p>
                         </w:txbxContent>
                       </wps:txbx>
@@ -12842,27 +13094,14 @@
                       <w:r>
                         <w:t xml:space="preserve">Imagem </w:t>
                       </w:r>
-                      <w:r>
-                        <w:fldChar w:fldCharType="begin"/>
-                      </w:r>
-                      <w:r>
-                        <w:instrText xml:space="preserve"> SEQ Imagem \* ARABIC </w:instrText>
-                      </w:r>
-                      <w:r>
-                        <w:fldChar w:fldCharType="separate"/>
-                      </w:r>
-                      <w:r>
-                        <w:rPr>
-                          <w:noProof/>
-                        </w:rPr>
-                        <w:t>15</w:t>
-                      </w:r>
-                      <w:r>
-                        <w:rPr>
-                          <w:noProof/>
-                        </w:rPr>
-                        <w:fldChar w:fldCharType="end"/>
-                      </w:r>
+                      <w:fldSimple w:instr=" SEQ Imagem \* ARABIC ">
+                        <w:r>
+                          <w:rPr>
+                            <w:noProof/>
+                          </w:rPr>
+                          <w:t>15</w:t>
+                        </w:r>
+                      </w:fldSimple>
                       <w:r>
                         <w:t xml:space="preserve"> </w:t>
                       </w:r>
@@ -12880,10 +13119,12 @@
                         </w:rPr>
                         <w:t xml:space="preserve">esboço do veículo 3D em </w:t>
                       </w:r>
+                      <w:proofErr w:type="spellStart"/>
                       <w:r>
                         <w:t>blender</w:t>
                       </w:r>
                       <w:bookmarkEnd w:id="78"/>
+                      <w:proofErr w:type="spellEnd"/>
                     </w:p>
                   </w:txbxContent>
                 </v:textbox>
@@ -12960,6 +13201,7 @@
       <w:r>
         <w:t xml:space="preserve">s. Desenhamos o carro e estruturamos o veículo no </w:t>
       </w:r>
+      <w:proofErr w:type="spellStart"/>
       <w:r>
         <w:rPr>
           <w:i/>
@@ -12967,6 +13209,7 @@
         </w:rPr>
         <w:t>blender</w:t>
       </w:r>
+      <w:proofErr w:type="spellEnd"/>
       <w:r>
         <w:t xml:space="preserve"> e este foi o seu resultado final:</w:t>
       </w:r>
@@ -13030,7 +13273,7 @@
                                 <w:color w:val="000000"/>
                               </w:rPr>
                             </w:pPr>
-                            <w:bookmarkStart w:id="79" w:name="_Toc198847502"/>
+                            <w:bookmarkStart w:id="57" w:name="_Toc198847502"/>
                             <w:r>
                               <w:t xml:space="preserve">Imagem </w:t>
                             </w:r>
@@ -13065,7 +13308,7 @@
                               </w:rPr>
                               <w:t>- esboços em papel</w:t>
                             </w:r>
-                            <w:bookmarkEnd w:id="79"/>
+                            <w:bookmarkEnd w:id="57"/>
                           </w:p>
                         </w:txbxContent>
                       </wps:txbx>
@@ -13098,27 +13341,14 @@
                       <w:r>
                         <w:t xml:space="preserve">Imagem </w:t>
                       </w:r>
-                      <w:r>
-                        <w:fldChar w:fldCharType="begin"/>
-                      </w:r>
-                      <w:r>
-                        <w:instrText xml:space="preserve"> SEQ Imagem \* ARABIC </w:instrText>
-                      </w:r>
-                      <w:r>
-                        <w:fldChar w:fldCharType="separate"/>
-                      </w:r>
-                      <w:r>
-                        <w:rPr>
-                          <w:noProof/>
-                        </w:rPr>
-                        <w:t>16</w:t>
-                      </w:r>
-                      <w:r>
-                        <w:rPr>
-                          <w:noProof/>
-                        </w:rPr>
-                        <w:fldChar w:fldCharType="end"/>
-                      </w:r>
+                      <w:fldSimple w:instr=" SEQ Imagem \* ARABIC ">
+                        <w:r>
+                          <w:rPr>
+                            <w:noProof/>
+                          </w:rPr>
+                          <w:t>16</w:t>
+                        </w:r>
+                      </w:fldSimple>
                       <w:r>
                         <w:t xml:space="preserve"> </w:t>
                       </w:r>
@@ -13213,7 +13443,15 @@
         <w:t>Temos ideia de meter</w:t>
       </w:r>
       <w:r>
-        <w:t xml:space="preserve"> um led em cima, um ultrasonic em frente para detetar obstáculos, na parte de trás o ESP32, num dos lados a bateria. Num dos lados ter sensor de temperatura e sensor de humidade.</w:t>
+        <w:t xml:space="preserve"> um led em cima, um </w:t>
+      </w:r>
+      <w:proofErr w:type="spellStart"/>
+      <w:r>
+        <w:t>ultrasonic</w:t>
+      </w:r>
+      <w:proofErr w:type="spellEnd"/>
+      <w:r>
+        <w:t xml:space="preserve"> em frente para detetar obstáculos, na parte de trás o ESP32, num dos lados a bateria. Num dos lados ter sensor de temperatura e sensor de humidade.</w:t>
       </w:r>
     </w:p>
     <w:p>
@@ -13249,7 +13487,7 @@
       <w:pPr>
         <w:pStyle w:val="Heading2"/>
       </w:pPr>
-      <w:bookmarkStart w:id="81" w:name="_Toc198847470"/>
+      <w:bookmarkStart w:id="58" w:name="_Toc198847470"/>
       <w:r>
         <w:rPr>
           <w:noProof/>
@@ -13308,14 +13546,14 @@
       <w:r>
         <w:t>Arquitetura do Programa</w:t>
       </w:r>
-      <w:bookmarkEnd w:id="81"/>
+      <w:bookmarkEnd w:id="58"/>
     </w:p>
     <w:p>
       <w:pPr>
         <w:pStyle w:val="Caption"/>
         <w:jc w:val="center"/>
       </w:pPr>
-      <w:bookmarkStart w:id="82" w:name="_Toc198847503"/>
+      <w:bookmarkStart w:id="59" w:name="_Toc198847503"/>
       <w:r>
         <w:t xml:space="preserve">Imagem </w:t>
       </w:r>
@@ -13347,7 +13585,7 @@
         </w:rPr>
         <w:t xml:space="preserve"> - Arquitetura do projeto S.T.A.R</w:t>
       </w:r>
-      <w:bookmarkEnd w:id="82"/>
+      <w:bookmarkEnd w:id="59"/>
     </w:p>
     <w:p>
       <w:r>
@@ -13433,6 +13671,7 @@
       <w:r>
         <w:t>-</w:t>
       </w:r>
+      <w:proofErr w:type="spellStart"/>
       <w:r>
         <w:rPr>
           <w:i/>
@@ -13440,6 +13679,7 @@
         </w:rPr>
         <w:t>mosquitto</w:t>
       </w:r>
+      <w:proofErr w:type="spellEnd"/>
       <w:r>
         <w:t>”</w:t>
       </w:r>
@@ -13538,6 +13778,7 @@
         </w:rPr>
         <w:t xml:space="preserve"> no </w:t>
       </w:r>
+      <w:proofErr w:type="spellStart"/>
       <w:r>
         <w:rPr>
           <w:i/>
@@ -13546,11 +13787,14 @@
         </w:rPr>
         <w:t>Arduino</w:t>
       </w:r>
-      <w:r>
-        <w:rPr>
+      <w:proofErr w:type="spellEnd"/>
+      <w:r>
+        <w:rPr>
+          <w:i/>
+          <w:iCs/>
           <w:color w:val="auto"/>
         </w:rPr>
-        <w:t>.</w:t>
+        <w:t xml:space="preserve"> </w:t>
       </w:r>
       <w:r>
         <w:rPr>
@@ -13558,7 +13802,7 @@
           <w:iCs/>
           <w:color w:val="auto"/>
         </w:rPr>
-        <w:t>ide</w:t>
+        <w:t>IDE</w:t>
       </w:r>
       <w:r>
         <w:rPr>
@@ -13608,6 +13852,7 @@
         </w:rPr>
         <w:t xml:space="preserve"> </w:t>
       </w:r>
+      <w:proofErr w:type="spellStart"/>
       <w:r>
         <w:rPr>
           <w:i/>
@@ -13616,6 +13861,7 @@
         </w:rPr>
         <w:t>Studio</w:t>
       </w:r>
+      <w:proofErr w:type="spellEnd"/>
       <w:r>
         <w:rPr>
           <w:color w:val="auto"/>
@@ -13669,7 +13915,7 @@
       <w:pPr>
         <w:pStyle w:val="Heading2"/>
       </w:pPr>
-      <w:bookmarkStart w:id="83" w:name="_Toc198847471"/>
+      <w:bookmarkStart w:id="60" w:name="_Toc198847471"/>
       <w:r>
         <w:rPr>
           <w:noProof/>
@@ -13780,7 +14026,7 @@
                                 <w:color w:val="000000" w:themeColor="text1"/>
                               </w:rPr>
                             </w:pPr>
-                            <w:bookmarkStart w:id="84" w:name="_Toc198847504"/>
+                            <w:bookmarkStart w:id="61" w:name="_Toc198847504"/>
                             <w:r>
                               <w:t xml:space="preserve">Imagem </w:t>
                             </w:r>
@@ -13832,7 +14078,7 @@
                             <w:r>
                               <w:t>PBL</w:t>
                             </w:r>
-                            <w:bookmarkEnd w:id="84"/>
+                            <w:bookmarkEnd w:id="61"/>
                           </w:p>
                         </w:txbxContent>
                       </wps:txbx>
@@ -13865,27 +14111,14 @@
                       <w:r>
                         <w:t xml:space="preserve">Imagem </w:t>
                       </w:r>
-                      <w:r>
-                        <w:fldChar w:fldCharType="begin"/>
-                      </w:r>
-                      <w:r>
-                        <w:instrText xml:space="preserve"> SEQ Imagem \* ARABIC </w:instrText>
-                      </w:r>
-                      <w:r>
-                        <w:fldChar w:fldCharType="separate"/>
-                      </w:r>
-                      <w:r>
-                        <w:rPr>
-                          <w:noProof/>
-                        </w:rPr>
-                        <w:t>18</w:t>
-                      </w:r>
-                      <w:r>
-                        <w:rPr>
-                          <w:noProof/>
-                        </w:rPr>
-                        <w:fldChar w:fldCharType="end"/>
-                      </w:r>
+                      <w:fldSimple w:instr=" SEQ Imagem \* ARABIC ">
+                        <w:r>
+                          <w:rPr>
+                            <w:noProof/>
+                          </w:rPr>
+                          <w:t>18</w:t>
+                        </w:r>
+                      </w:fldSimple>
                       <w:r>
                         <w:t xml:space="preserve"> </w:t>
                       </w:r>
@@ -13926,7 +14159,7 @@
       <w:r>
         <w:t>Imagens do Veículo atual</w:t>
       </w:r>
-      <w:bookmarkEnd w:id="83"/>
+      <w:bookmarkEnd w:id="60"/>
     </w:p>
     <w:p>
       <w:pPr>
@@ -13944,11 +14177,11 @@
         <w:br w:type="page"/>
       </w:r>
     </w:p>
+    <w:bookmarkStart w:id="62" w:name="_Toc198847472"/>
     <w:p>
       <w:pPr>
         <w:pStyle w:val="Heading2"/>
       </w:pPr>
-      <w:bookmarkStart w:id="86" w:name="_Toc198847472"/>
       <w:r>
         <w:rPr>
           <w:noProof/>
@@ -14000,7 +14233,7 @@
                                 <w:color w:val="000000" w:themeColor="text1"/>
                               </w:rPr>
                             </w:pPr>
-                            <w:bookmarkStart w:id="87" w:name="_Toc198847505"/>
+                            <w:bookmarkStart w:id="63" w:name="_Toc198847505"/>
                             <w:r>
                               <w:t xml:space="preserve">Imagem </w:t>
                             </w:r>
@@ -14032,7 +14265,7 @@
                               </w:rPr>
                               <w:t xml:space="preserve"> - Diagrama de Circuito do Veículo</w:t>
                             </w:r>
-                            <w:bookmarkEnd w:id="87"/>
+                            <w:bookmarkEnd w:id="63"/>
                           </w:p>
                         </w:txbxContent>
                       </wps:txbx>
@@ -14066,27 +14299,14 @@
                       <w:r>
                         <w:t xml:space="preserve">Imagem </w:t>
                       </w:r>
-                      <w:r>
-                        <w:fldChar w:fldCharType="begin"/>
-                      </w:r>
-                      <w:r>
-                        <w:instrText xml:space="preserve"> SEQ Imagem \* ARABIC </w:instrText>
-                      </w:r>
-                      <w:r>
-                        <w:fldChar w:fldCharType="separate"/>
-                      </w:r>
-                      <w:r>
-                        <w:rPr>
-                          <w:noProof/>
-                        </w:rPr>
-                        <w:t>19</w:t>
-                      </w:r>
-                      <w:r>
-                        <w:rPr>
-                          <w:noProof/>
-                        </w:rPr>
-                        <w:fldChar w:fldCharType="end"/>
-                      </w:r>
+                      <w:fldSimple w:instr=" SEQ Imagem \* ARABIC ">
+                        <w:r>
+                          <w:rPr>
+                            <w:noProof/>
+                          </w:rPr>
+                          <w:t>19</w:t>
+                        </w:r>
+                      </w:fldSimple>
                       <w:r>
                         <w:rPr>
                           <w:i w:val="0"/>
@@ -14180,7 +14400,7 @@
       <w:r>
         <w:t xml:space="preserve"> de Circuitos Necessários</w:t>
       </w:r>
-      <w:bookmarkEnd w:id="86"/>
+      <w:bookmarkEnd w:id="62"/>
     </w:p>
     <w:p>
       <w:pPr>
@@ -14228,6 +14448,7 @@
       <w:r>
         <w:t xml:space="preserve"> no centro, que está ligado ao </w:t>
       </w:r>
+      <w:proofErr w:type="spellStart"/>
       <w:r>
         <w:rPr>
           <w:i/>
@@ -14235,6 +14456,7 @@
         </w:rPr>
         <w:t>Sound</w:t>
       </w:r>
+      <w:proofErr w:type="spellEnd"/>
       <w:r>
         <w:t xml:space="preserve"> </w:t>
       </w:r>
@@ -14248,6 +14470,7 @@
       <w:r>
         <w:t xml:space="preserve"> na </w:t>
       </w:r>
+      <w:proofErr w:type="spellStart"/>
       <w:r>
         <w:rPr>
           <w:rFonts w:ascii="Arial" w:hAnsi="Arial" w:cs="Arial"/>
@@ -14258,6 +14481,7 @@
         </w:rPr>
         <w:t>GPIOs</w:t>
       </w:r>
+      <w:proofErr w:type="spellEnd"/>
       <w:r>
         <w:rPr>
           <w:rFonts w:ascii="Arial" w:hAnsi="Arial" w:cs="Arial"/>
@@ -14266,6 +14490,7 @@
         </w:rPr>
         <w:t xml:space="preserve"> 8 está ligado o </w:t>
       </w:r>
+      <w:proofErr w:type="spellStart"/>
       <w:r>
         <w:rPr>
           <w:rFonts w:ascii="Arial" w:hAnsi="Arial" w:cs="Arial"/>
@@ -14276,6 +14501,7 @@
         </w:rPr>
         <w:t>Sound</w:t>
       </w:r>
+      <w:proofErr w:type="spellEnd"/>
       <w:r>
         <w:rPr>
           <w:rFonts w:ascii="Arial" w:hAnsi="Arial" w:cs="Arial"/>
@@ -14302,6 +14528,7 @@
         </w:rPr>
         <w:t xml:space="preserve">, no </w:t>
       </w:r>
+      <w:proofErr w:type="spellStart"/>
       <w:r>
         <w:rPr>
           <w:rFonts w:ascii="Arial" w:hAnsi="Arial" w:cs="Arial"/>
@@ -14312,6 +14539,7 @@
         </w:rPr>
         <w:t>GPIOs</w:t>
       </w:r>
+      <w:proofErr w:type="spellEnd"/>
       <w:r>
         <w:rPr>
           <w:rFonts w:ascii="Arial" w:hAnsi="Arial" w:cs="Arial"/>
@@ -14320,6 +14548,7 @@
         </w:rPr>
         <w:t xml:space="preserve"> 25 e 26 está ligado o </w:t>
       </w:r>
+      <w:proofErr w:type="spellStart"/>
       <w:r>
         <w:rPr>
           <w:rFonts w:ascii="Arial" w:hAnsi="Arial" w:cs="Arial"/>
@@ -14330,6 +14559,7 @@
         </w:rPr>
         <w:t>Humidity</w:t>
       </w:r>
+      <w:proofErr w:type="spellEnd"/>
       <w:r>
         <w:rPr>
           <w:rFonts w:ascii="Arial" w:hAnsi="Arial" w:cs="Arial"/>
@@ -14356,6 +14586,7 @@
         </w:rPr>
         <w:t xml:space="preserve">. O </w:t>
       </w:r>
+      <w:proofErr w:type="spellStart"/>
       <w:r>
         <w:rPr>
           <w:rFonts w:ascii="Arial" w:hAnsi="Arial" w:cs="Arial"/>
@@ -14366,6 +14597,7 @@
         </w:rPr>
         <w:t>UltraSonic</w:t>
       </w:r>
+      <w:proofErr w:type="spellEnd"/>
       <w:r>
         <w:rPr>
           <w:rFonts w:ascii="Arial" w:hAnsi="Arial" w:cs="Arial"/>
@@ -14374,6 +14606,7 @@
         </w:rPr>
         <w:t xml:space="preserve"> está ligado ao </w:t>
       </w:r>
+      <w:proofErr w:type="spellStart"/>
       <w:r>
         <w:rPr>
           <w:rFonts w:ascii="Arial" w:hAnsi="Arial" w:cs="Arial"/>
@@ -14384,6 +14617,7 @@
         </w:rPr>
         <w:t>GPIOs</w:t>
       </w:r>
+      <w:proofErr w:type="spellEnd"/>
       <w:r>
         <w:rPr>
           <w:rFonts w:ascii="Arial" w:hAnsi="Arial" w:cs="Arial"/>
@@ -14428,6 +14662,7 @@
         </w:rPr>
         <w:t xml:space="preserve"> na </w:t>
       </w:r>
+      <w:proofErr w:type="spellStart"/>
       <w:r>
         <w:rPr>
           <w:rFonts w:ascii="Arial" w:hAnsi="Arial" w:cs="Arial"/>
@@ -14438,6 +14673,7 @@
         </w:rPr>
         <w:t>GPIOs</w:t>
       </w:r>
+      <w:proofErr w:type="spellEnd"/>
       <w:r>
         <w:rPr>
           <w:rFonts w:ascii="Arial" w:hAnsi="Arial" w:cs="Arial"/>
@@ -14464,6 +14700,7 @@
         </w:rPr>
         <w:t xml:space="preserve"> têm de ter um </w:t>
       </w:r>
+      <w:proofErr w:type="spellStart"/>
       <w:r>
         <w:rPr>
           <w:rFonts w:ascii="Arial" w:hAnsi="Arial" w:cs="Arial"/>
@@ -14474,6 +14711,7 @@
         </w:rPr>
         <w:t>Power</w:t>
       </w:r>
+      <w:proofErr w:type="spellEnd"/>
       <w:r>
         <w:rPr>
           <w:rFonts w:ascii="Arial" w:hAnsi="Arial" w:cs="Arial"/>
@@ -14482,6 +14720,7 @@
         </w:rPr>
         <w:t xml:space="preserve"> </w:t>
       </w:r>
+      <w:proofErr w:type="spellStart"/>
       <w:r>
         <w:rPr>
           <w:rFonts w:ascii="Arial" w:hAnsi="Arial" w:cs="Arial"/>
@@ -14492,6 +14731,7 @@
         </w:rPr>
         <w:t>Ground</w:t>
       </w:r>
+      <w:proofErr w:type="spellEnd"/>
       <w:r>
         <w:rPr>
           <w:rFonts w:ascii="Arial" w:hAnsi="Arial" w:cs="Arial"/>
@@ -14526,6 +14766,7 @@
         </w:rPr>
         <w:t xml:space="preserve"> e </w:t>
       </w:r>
+      <w:proofErr w:type="spellStart"/>
       <w:r>
         <w:rPr>
           <w:rFonts w:ascii="Arial" w:hAnsi="Arial" w:cs="Arial"/>
@@ -14536,6 +14777,7 @@
         </w:rPr>
         <w:t>Power</w:t>
       </w:r>
+      <w:proofErr w:type="spellEnd"/>
       <w:r>
         <w:rPr>
           <w:rFonts w:ascii="Arial" w:hAnsi="Arial" w:cs="Arial"/>
@@ -14632,7 +14874,7 @@
           <w:shd w:val="clear" w:color="auto" w:fill="FFFFFF"/>
         </w:rPr>
       </w:pPr>
-      <w:bookmarkStart w:id="89" w:name="_Toc198847473"/>
+      <w:bookmarkStart w:id="64" w:name="_Toc198847473"/>
       <w:r>
         <w:rPr>
           <w:rFonts w:ascii="Arial" w:hAnsi="Arial" w:cs="Arial"/>
@@ -14697,7 +14939,7 @@
         </w:rPr>
         <w:t>Dashboard</w:t>
       </w:r>
-      <w:bookmarkEnd w:id="89"/>
+      <w:bookmarkEnd w:id="64"/>
     </w:p>
     <w:p>
       <w:pPr>
@@ -14709,7 +14951,7 @@
           <w:shd w:val="clear" w:color="auto" w:fill="FFFFFF"/>
         </w:rPr>
       </w:pPr>
-      <w:bookmarkStart w:id="90" w:name="_Toc198847506"/>
+      <w:bookmarkStart w:id="65" w:name="_Toc198847506"/>
       <w:r>
         <w:t xml:space="preserve">Imagem </w:t>
       </w:r>
@@ -14757,7 +14999,7 @@
       <w:r>
         <w:t>PBL</w:t>
       </w:r>
-      <w:bookmarkEnd w:id="90"/>
+      <w:bookmarkEnd w:id="65"/>
     </w:p>
     <w:p>
       <w:pPr>
@@ -14775,7 +15017,63 @@
         <w:t xml:space="preserve">Como dito acima </w:t>
       </w:r>
       <w:r>
-        <w:t>iremos ter um projeto em .Net Framework em C#. Nesta dashboard irá ter um botão para ligar-se ao arduino, botão para ver os dados ao longo do tempo num Form, enviar e ver inputs (as teclas premidas pelo cliente), exportar os dados dos sensores para um ficheiro json ou xslx ou json ou dat. Nesta dashboard também haverá botões para o cliente apagar os dados, desligar ou ligar o arduino, ler os inputs do utilizador e copiar os inputs.</w:t>
+        <w:t xml:space="preserve">iremos ter um projeto em .Net Framework em C#. Nesta dashboard irá ter um botão para ligar-se ao </w:t>
+      </w:r>
+      <w:proofErr w:type="spellStart"/>
+      <w:r>
+        <w:t>arduino</w:t>
+      </w:r>
+      <w:proofErr w:type="spellEnd"/>
+      <w:r>
+        <w:t xml:space="preserve">, botão para ver os dados ao longo do tempo num </w:t>
+      </w:r>
+      <w:proofErr w:type="spellStart"/>
+      <w:r>
+        <w:t>Form</w:t>
+      </w:r>
+      <w:proofErr w:type="spellEnd"/>
+      <w:r>
+        <w:t xml:space="preserve">, enviar e ver inputs (as teclas premidas pelo cliente), exportar os dados dos sensores para um ficheiro </w:t>
+      </w:r>
+      <w:proofErr w:type="spellStart"/>
+      <w:r>
+        <w:t>json</w:t>
+      </w:r>
+      <w:proofErr w:type="spellEnd"/>
+      <w:r>
+        <w:t xml:space="preserve"> ou </w:t>
+      </w:r>
+      <w:proofErr w:type="spellStart"/>
+      <w:r>
+        <w:t>xslx</w:t>
+      </w:r>
+      <w:proofErr w:type="spellEnd"/>
+      <w:r>
+        <w:t xml:space="preserve"> ou </w:t>
+      </w:r>
+      <w:proofErr w:type="spellStart"/>
+      <w:r>
+        <w:t>json</w:t>
+      </w:r>
+      <w:proofErr w:type="spellEnd"/>
+      <w:r>
+        <w:t xml:space="preserve"> ou </w:t>
+      </w:r>
+      <w:proofErr w:type="spellStart"/>
+      <w:r>
+        <w:t>dat</w:t>
+      </w:r>
+      <w:proofErr w:type="spellEnd"/>
+      <w:r>
+        <w:t xml:space="preserve">. Nesta dashboard também haverá botões para o cliente apagar os dados, desligar ou ligar o </w:t>
+      </w:r>
+      <w:proofErr w:type="spellStart"/>
+      <w:r>
+        <w:t>arduino</w:t>
+      </w:r>
+      <w:proofErr w:type="spellEnd"/>
+      <w:r>
+        <w:t>, ler os inputs do utilizador e copiar os inputs.</w:t>
       </w:r>
     </w:p>
     <w:p>
@@ -14839,7 +15137,7 @@
                                 <w:color w:val="000000"/>
                               </w:rPr>
                             </w:pPr>
-                            <w:bookmarkStart w:id="91" w:name="_Toc198847507"/>
+                            <w:bookmarkStart w:id="66" w:name="_Toc198847507"/>
                             <w:r>
                               <w:t xml:space="preserve">Imagem </w:t>
                             </w:r>
@@ -14881,7 +15179,7 @@
                               </w:rPr>
                               <w:t xml:space="preserve"> com dados do sensor</w:t>
                             </w:r>
-                            <w:bookmarkEnd w:id="91"/>
+                            <w:bookmarkEnd w:id="66"/>
                           </w:p>
                         </w:txbxContent>
                       </wps:txbx>
@@ -14914,27 +15212,14 @@
                       <w:r>
                         <w:t xml:space="preserve">Imagem </w:t>
                       </w:r>
-                      <w:r>
-                        <w:fldChar w:fldCharType="begin"/>
-                      </w:r>
-                      <w:r>
-                        <w:instrText xml:space="preserve"> SEQ Imagem \* ARABIC </w:instrText>
-                      </w:r>
-                      <w:r>
-                        <w:fldChar w:fldCharType="separate"/>
-                      </w:r>
-                      <w:r>
-                        <w:rPr>
-                          <w:noProof/>
-                        </w:rPr>
-                        <w:t>21</w:t>
-                      </w:r>
-                      <w:r>
-                        <w:rPr>
-                          <w:noProof/>
-                        </w:rPr>
-                        <w:fldChar w:fldCharType="end"/>
-                      </w:r>
+                      <w:fldSimple w:instr=" SEQ Imagem \* ARABIC ">
+                        <w:r>
+                          <w:rPr>
+                            <w:noProof/>
+                          </w:rPr>
+                          <w:t>21</w:t>
+                        </w:r>
+                      </w:fldSimple>
                       <w:r>
                         <w:rPr>
                           <w:i w:val="0"/>
@@ -15037,12 +15322,12 @@
       <w:pPr>
         <w:pStyle w:val="Heading2"/>
       </w:pPr>
-      <w:bookmarkStart w:id="93" w:name="_Toc198847474"/>
+      <w:bookmarkStart w:id="67" w:name="_Toc198847474"/>
       <w:r>
         <w:lastRenderedPageBreak/>
         <w:t>Planeamento do Projeto</w:t>
       </w:r>
-      <w:bookmarkEnd w:id="93"/>
+      <w:bookmarkEnd w:id="67"/>
     </w:p>
     <w:p>
       <w:pPr>
@@ -15141,11 +15426,12 @@
       <w:pPr>
         <w:pStyle w:val="Heading2"/>
       </w:pPr>
-      <w:bookmarkStart w:id="94" w:name="_Toc198847475"/>
+      <w:bookmarkStart w:id="68" w:name="_Toc198847475"/>
+      <w:bookmarkStart w:id="69" w:name="_Hlk198999020"/>
       <w:r>
         <w:t>Distribuição de Tarefas</w:t>
       </w:r>
-      <w:bookmarkEnd w:id="94"/>
+      <w:bookmarkEnd w:id="68"/>
     </w:p>
     <w:p>
       <w:r>
@@ -15161,6 +15447,7 @@
       <w:r>
         <w:t xml:space="preserve"> é o Steve Vilas, o André Mendes fica responsável pela parte do </w:t>
       </w:r>
+      <w:proofErr w:type="spellStart"/>
       <w:r>
         <w:rPr>
           <w:i/>
@@ -15168,6 +15455,7 @@
         </w:rPr>
         <w:t>arduíno</w:t>
       </w:r>
+      <w:proofErr w:type="spellEnd"/>
       <w:r>
         <w:t xml:space="preserve"> perceber como os componentes e o circuito funciona e o André Custódio fica responsável pela execução do código em </w:t>
       </w:r>
@@ -15194,6 +15482,7 @@
         </w:pBdr>
         <w:spacing w:after="160" w:line="259" w:lineRule="auto"/>
       </w:pPr>
+      <w:proofErr w:type="spellStart"/>
       <w:r>
         <w:rPr>
           <w:i/>
@@ -15201,6 +15490,7 @@
         </w:rPr>
         <w:t>Protobuf</w:t>
       </w:r>
+      <w:proofErr w:type="spellEnd"/>
       <w:r>
         <w:t xml:space="preserve"> e </w:t>
       </w:r>
@@ -15254,9 +15544,18 @@
         <w:t>MQTT</w:t>
       </w:r>
       <w:r>
-        <w:t xml:space="preserve"> e construção do veículo foi efectuado pelo André Mendes.</w:t>
-      </w:r>
-    </w:p>
+        <w:t xml:space="preserve"> e construção do veículo foi </w:t>
+      </w:r>
+      <w:proofErr w:type="spellStart"/>
+      <w:r>
+        <w:t>efectuado</w:t>
+      </w:r>
+      <w:proofErr w:type="spellEnd"/>
+      <w:r>
+        <w:t xml:space="preserve"> pelo André Mendes.</w:t>
+      </w:r>
+    </w:p>
+    <w:bookmarkEnd w:id="69"/>
     <w:p>
       <w:pPr>
         <w:widowControl/>
@@ -15274,15 +15573,23 @@
       <w:pPr>
         <w:pStyle w:val="Heading2"/>
       </w:pPr>
-      <w:bookmarkStart w:id="95" w:name="_Toc198847476"/>
+      <w:bookmarkStart w:id="70" w:name="_Toc198847476"/>
       <w:r>
         <w:t>Proposta de plataformas padrão, funcionalidades a implementar</w:t>
       </w:r>
-      <w:bookmarkEnd w:id="95"/>
-    </w:p>
-    <w:p>
-      <w:r>
-        <w:t xml:space="preserve">Ainda tem de ser efectuado a comunicação </w:t>
+      <w:bookmarkEnd w:id="70"/>
+    </w:p>
+    <w:p>
+      <w:r>
+        <w:t xml:space="preserve">Ainda tem de ser </w:t>
+      </w:r>
+      <w:proofErr w:type="spellStart"/>
+      <w:r>
+        <w:t>efectuado</w:t>
+      </w:r>
+      <w:proofErr w:type="spellEnd"/>
+      <w:r>
+        <w:t xml:space="preserve"> a comunicação </w:t>
       </w:r>
       <w:r>
         <w:rPr>
@@ -15294,6 +15601,7 @@
       <w:r>
         <w:t xml:space="preserve"> entre o </w:t>
       </w:r>
+      <w:proofErr w:type="spellStart"/>
       <w:r>
         <w:rPr>
           <w:i/>
@@ -15301,8 +15609,17 @@
         </w:rPr>
         <w:t>arduíno</w:t>
       </w:r>
-      <w:r>
-        <w:t xml:space="preserve"> e o codigo </w:t>
+      <w:proofErr w:type="spellEnd"/>
+      <w:r>
+        <w:t xml:space="preserve"> e o </w:t>
+      </w:r>
+      <w:proofErr w:type="spellStart"/>
+      <w:r>
+        <w:t>codigo</w:t>
+      </w:r>
+      <w:proofErr w:type="spellEnd"/>
+      <w:r>
+        <w:t xml:space="preserve"> </w:t>
       </w:r>
       <w:r>
         <w:rPr>
@@ -15399,7 +15716,7 @@
           <w:bdr w:val="none" w:sz="0" w:space="0" w:color="auto" w:frame="1"/>
         </w:rPr>
       </w:pPr>
-      <w:bookmarkStart w:id="96" w:name="_Toc198847477"/>
+      <w:bookmarkStart w:id="71" w:name="_Toc198847477"/>
       <w:r>
         <w:rPr>
           <w:bdr w:val="none" w:sz="0" w:space="0" w:color="auto" w:frame="1"/>
@@ -15407,7 +15724,7 @@
         <w:lastRenderedPageBreak/>
         <w:t>Análise Ética do PBL</w:t>
       </w:r>
-      <w:bookmarkEnd w:id="96"/>
+      <w:bookmarkEnd w:id="71"/>
     </w:p>
     <w:p>
       <w:pPr>
@@ -15466,7 +15783,7 @@
                                 <w:color w:val="000000"/>
                               </w:rPr>
                             </w:pPr>
-                            <w:bookmarkStart w:id="97" w:name="_Toc198847508"/>
+                            <w:bookmarkStart w:id="72" w:name="_Toc198847508"/>
                             <w:r>
                               <w:t xml:space="preserve">Imagem </w:t>
                             </w:r>
@@ -15485,7 +15802,7 @@
                               </w:rPr>
                               <w:t xml:space="preserve"> - Imagem de Logo</w:t>
                             </w:r>
-                            <w:bookmarkEnd w:id="97"/>
+                            <w:bookmarkEnd w:id="72"/>
                           </w:p>
                         </w:txbxContent>
                       </wps:txbx>
@@ -15519,14 +15836,27 @@
                       <w:r>
                         <w:t xml:space="preserve">Imagem </w:t>
                       </w:r>
-                      <w:fldSimple w:instr=" SEQ Imagem \* ARABIC ">
-                        <w:r>
-                          <w:rPr>
-                            <w:noProof/>
-                          </w:rPr>
-                          <w:t>22</w:t>
-                        </w:r>
-                      </w:fldSimple>
+                      <w:r>
+                        <w:fldChar w:fldCharType="begin"/>
+                      </w:r>
+                      <w:r>
+                        <w:instrText xml:space="preserve"> SEQ Imagem \* ARABIC </w:instrText>
+                      </w:r>
+                      <w:r>
+                        <w:fldChar w:fldCharType="separate"/>
+                      </w:r>
+                      <w:r>
+                        <w:rPr>
+                          <w:noProof/>
+                        </w:rPr>
+                        <w:t>22</w:t>
+                      </w:r>
+                      <w:r>
+                        <w:rPr>
+                          <w:noProof/>
+                        </w:rPr>
+                        <w:fldChar w:fldCharType="end"/>
+                      </w:r>
                       <w:r>
                         <w:rPr>
                           <w:i w:val="0"/>
@@ -15685,18 +16015,21 @@
         </w:rPr>
         <w:t xml:space="preserve">Segundo o </w:t>
       </w:r>
+      <w:proofErr w:type="spellStart"/>
       <w:r>
         <w:rPr>
           <w:bdr w:val="none" w:sz="0" w:space="0" w:color="auto" w:frame="1"/>
         </w:rPr>
-        <w:t>c</w:t>
-      </w:r>
+        <w:t>consequencialismo</w:t>
+      </w:r>
+      <w:proofErr w:type="spellEnd"/>
       <w:r>
         <w:rPr>
           <w:bdr w:val="none" w:sz="0" w:space="0" w:color="auto" w:frame="1"/>
         </w:rPr>
-        <w:t>onsequencialismo, o nosso projeto é eticamente correto pois, como foi referido anteriormente, o nosso fim é sempre o benefício dos meteorologistas. Há sempre pessoas que estão a utilizar esta tecnologia para espiar pessoas, mas o nosso objetivo é e será sempre a analise de dados atmosféricos e nunca a invasão da privacidade das pessoas. E com isto o ratio de pessoas que são prejudicadas para as pessoas que não são está claramente inclinado para o bem da população, pois o dado fornecido pelo nosso veículo ajuda muito mais a sociedade do que o pouco da população que está a utilizar esta tecnologia para fins errados. Uma solução que encontramos para este problema é vender o nosso produto a companhias confiáveis e conhecidas para que estes “</w:t>
-      </w:r>
+        <w:t>, o nosso projeto é eticamente correto pois, como foi referido anteriormente, o nosso fim é sempre o benefício dos meteorologistas. Há sempre pessoas que estão a utilizar esta tecnologia para espiar pessoas, mas o nosso objetivo é e será sempre a analise de dados atmosféricos e nunca a invasão da privacidade das pessoas. E com isto o ratio de pessoas que são prejudicadas para as pessoas que não são está claramente inclinado para o bem da população, pois o dado fornecido pelo nosso veículo ajuda muito mais a sociedade do que o pouco da população que está a utilizar esta tecnologia para fins errados. Uma solução que encontramos para este problema é vender o nosso produto a companhias confiáveis e conhecidas para que estes “</w:t>
+      </w:r>
+      <w:proofErr w:type="spellStart"/>
       <w:r>
         <w:rPr>
           <w:i/>
@@ -15705,6 +16038,7 @@
         </w:rPr>
         <w:t>leaks</w:t>
       </w:r>
+      <w:proofErr w:type="spellEnd"/>
       <w:r>
         <w:rPr>
           <w:bdr w:val="none" w:sz="0" w:space="0" w:color="auto" w:frame="1"/>
@@ -15733,12 +16067,12 @@
       <w:pPr>
         <w:pStyle w:val="Heading1"/>
       </w:pPr>
-      <w:bookmarkStart w:id="99" w:name="_Toc198847478"/>
+      <w:bookmarkStart w:id="73" w:name="_Toc198847478"/>
       <w:r>
         <w:lastRenderedPageBreak/>
         <w:t>Recursos Utilizados</w:t>
       </w:r>
-      <w:bookmarkEnd w:id="99"/>
+      <w:bookmarkEnd w:id="73"/>
     </w:p>
     <w:tbl>
       <w:tblPr>
@@ -15834,7 +16168,7 @@
                 <w:color w:val="auto"/>
               </w:rPr>
             </w:pPr>
-            <w:bookmarkStart w:id="100" w:name="_Toc198847509"/>
+            <w:bookmarkStart w:id="74" w:name="_Toc198847509"/>
             <w:r>
               <w:rPr>
                 <w:rFonts w:ascii="Arial" w:hAnsi="Arial" w:cs="Arial"/>
@@ -15908,9 +16242,40 @@
                 <w:sz w:val="20"/>
                 <w:szCs w:val="20"/>
               </w:rPr>
-              <w:t>Visual Studio Code</w:t>
-            </w:r>
-            <w:bookmarkEnd w:id="100"/>
+              <w:t xml:space="preserve">Visual </w:t>
+            </w:r>
+            <w:proofErr w:type="spellStart"/>
+            <w:r>
+              <w:rPr>
+                <w:rFonts w:ascii="Arial" w:hAnsi="Arial" w:cs="Arial"/>
+                <w:color w:val="auto"/>
+                <w:sz w:val="20"/>
+                <w:szCs w:val="20"/>
+              </w:rPr>
+              <w:t>Studio</w:t>
+            </w:r>
+            <w:proofErr w:type="spellEnd"/>
+            <w:r>
+              <w:rPr>
+                <w:rFonts w:ascii="Arial" w:hAnsi="Arial" w:cs="Arial"/>
+                <w:color w:val="auto"/>
+                <w:sz w:val="20"/>
+                <w:szCs w:val="20"/>
+              </w:rPr>
+              <w:t xml:space="preserve"> </w:t>
+            </w:r>
+            <w:proofErr w:type="spellStart"/>
+            <w:r>
+              <w:rPr>
+                <w:rFonts w:ascii="Arial" w:hAnsi="Arial" w:cs="Arial"/>
+                <w:color w:val="auto"/>
+                <w:sz w:val="20"/>
+                <w:szCs w:val="20"/>
+              </w:rPr>
+              <w:t>Code</w:t>
+            </w:r>
+            <w:bookmarkEnd w:id="74"/>
+            <w:proofErr w:type="spellEnd"/>
           </w:p>
         </w:tc>
         <w:tc>
@@ -15947,38 +16312,53 @@
                 <w:i/>
                 <w:iCs/>
               </w:rPr>
-              <w:t>Visual Code</w:t>
-            </w:r>
-            <w:r>
-              <w:t xml:space="preserve">– Ambiente de desenvolvimento da </w:t>
-            </w:r>
-            <w:r>
-              <w:rPr>
+              <w:t xml:space="preserve">Visual </w:t>
+            </w:r>
+            <w:proofErr w:type="spellStart"/>
+            <w:r>
+              <w:rPr>
+                <w:b/>
+                <w:bCs/>
                 <w:i/>
                 <w:iCs/>
               </w:rPr>
-              <w:t>Microsoft</w:t>
-            </w:r>
-            <w:r>
-              <w:t xml:space="preserve"> para o desenvolvimento de software. Foi utilizado para desenvolver uma parte do projeto usando a linguagem </w:t>
+              <w:t>Code</w:t>
+            </w:r>
+            <w:proofErr w:type="spellEnd"/>
+            <w:r>
+              <w:t xml:space="preserve">– Ambiente de desenvolvimento da </w:t>
             </w:r>
             <w:r>
               <w:rPr>
                 <w:i/>
                 <w:iCs/>
               </w:rPr>
-              <w:t>Javascript</w:t>
-            </w:r>
-            <w:r>
-              <w:t xml:space="preserve"> no ambiente </w:t>
-            </w:r>
+              <w:t>Microsoft</w:t>
+            </w:r>
+            <w:r>
+              <w:t xml:space="preserve"> para o desenvolvimento de software. Foi utilizado para desenvolver uma parte do projeto usando a linguagem </w:t>
+            </w:r>
+            <w:proofErr w:type="spellStart"/>
             <w:r>
               <w:rPr>
                 <w:i/>
                 <w:iCs/>
               </w:rPr>
+              <w:t>Javascript</w:t>
+            </w:r>
+            <w:proofErr w:type="spellEnd"/>
+            <w:r>
+              <w:t xml:space="preserve"> no ambiente </w:t>
+            </w:r>
+            <w:proofErr w:type="spellStart"/>
+            <w:r>
+              <w:rPr>
+                <w:i/>
+                <w:iCs/>
+              </w:rPr>
               <w:t>nodejs</w:t>
             </w:r>
+            <w:proofErr w:type="spellEnd"/>
             <w:r>
               <w:t>.</w:t>
             </w:r>
@@ -16068,7 +16448,7 @@
                 <w:color w:val="auto"/>
               </w:rPr>
             </w:pPr>
-            <w:bookmarkStart w:id="101" w:name="_Toc198847510"/>
+            <w:bookmarkStart w:id="75" w:name="_Toc198847510"/>
             <w:r>
               <w:rPr>
                 <w:color w:val="auto"/>
@@ -16120,9 +16500,27 @@
                 <w:iCs/>
                 <w:color w:val="auto"/>
               </w:rPr>
-              <w:t>Visual Studio 2022</w:t>
-            </w:r>
-            <w:bookmarkEnd w:id="101"/>
+              <w:t xml:space="preserve">Visual </w:t>
+            </w:r>
+            <w:proofErr w:type="spellStart"/>
+            <w:r>
+              <w:rPr>
+                <w:i/>
+                <w:iCs/>
+                <w:color w:val="auto"/>
+              </w:rPr>
+              <w:t>Studio</w:t>
+            </w:r>
+            <w:proofErr w:type="spellEnd"/>
+            <w:r>
+              <w:rPr>
+                <w:i/>
+                <w:iCs/>
+                <w:color w:val="auto"/>
+              </w:rPr>
+              <w:t xml:space="preserve"> 2022</w:t>
+            </w:r>
+            <w:bookmarkEnd w:id="75"/>
           </w:p>
         </w:tc>
         <w:tc>
@@ -16171,6 +16569,7 @@
               </w:rPr>
               <w:t xml:space="preserve"> </w:t>
             </w:r>
+            <w:proofErr w:type="spellStart"/>
             <w:r>
               <w:rPr>
                 <w:b/>
@@ -16180,6 +16579,7 @@
               </w:rPr>
               <w:t>Studio</w:t>
             </w:r>
+            <w:proofErr w:type="spellEnd"/>
             <w:r>
               <w:rPr>
                 <w:b/>
@@ -16280,7 +16680,7 @@
                 <w:szCs w:val="22"/>
               </w:rPr>
             </w:pPr>
-            <w:bookmarkStart w:id="102" w:name="_Toc198847511"/>
+            <w:bookmarkStart w:id="76" w:name="_Toc198847511"/>
             <w:r>
               <w:rPr>
                 <w:color w:val="auto"/>
@@ -16366,7 +16766,7 @@
               </w:rPr>
               <w:t>IDE</w:t>
             </w:r>
-            <w:bookmarkEnd w:id="102"/>
+            <w:bookmarkEnd w:id="76"/>
           </w:p>
         </w:tc>
         <w:tc>
@@ -16529,7 +16929,7 @@
                 <w:szCs w:val="22"/>
               </w:rPr>
             </w:pPr>
-            <w:bookmarkStart w:id="103" w:name="_Toc198847512"/>
+            <w:bookmarkStart w:id="77" w:name="_Toc198847512"/>
             <w:r>
               <w:rPr>
                 <w:color w:val="auto"/>
@@ -16615,7 +17015,7 @@
               </w:rPr>
               <w:t>Word</w:t>
             </w:r>
-            <w:bookmarkEnd w:id="103"/>
+            <w:bookmarkEnd w:id="77"/>
           </w:p>
         </w:tc>
         <w:tc>
@@ -16792,7 +17192,7 @@
                 <w:szCs w:val="22"/>
               </w:rPr>
             </w:pPr>
-            <w:bookmarkStart w:id="104" w:name="_Toc198847513"/>
+            <w:bookmarkStart w:id="78" w:name="_Toc198847513"/>
             <w:r>
               <w:rPr>
                 <w:color w:val="auto"/>
@@ -16878,7 +17278,7 @@
               </w:rPr>
               <w:t>Excel</w:t>
             </w:r>
-            <w:bookmarkEnd w:id="104"/>
+            <w:bookmarkEnd w:id="78"/>
           </w:p>
         </w:tc>
         <w:tc>
@@ -16929,7 +17329,21 @@
               <w:rPr>
                 <w:color w:val="auto"/>
               </w:rPr>
-              <w:t xml:space="preserve"> – Foi utilizado para fazer o TODO list e usar o registo das tarefas semanais.</w:t>
+              <w:t xml:space="preserve"> – Foi utilizado para fazer o TODO </w:t>
+            </w:r>
+            <w:proofErr w:type="spellStart"/>
+            <w:r>
+              <w:rPr>
+                <w:color w:val="auto"/>
+              </w:rPr>
+              <w:t>list</w:t>
+            </w:r>
+            <w:proofErr w:type="spellEnd"/>
+            <w:r>
+              <w:rPr>
+                <w:color w:val="auto"/>
+              </w:rPr>
+              <w:t xml:space="preserve"> e usar o registo das tarefas semanais.</w:t>
             </w:r>
           </w:p>
         </w:tc>
@@ -17019,7 +17433,7 @@
                 <w:szCs w:val="22"/>
               </w:rPr>
             </w:pPr>
-            <w:bookmarkStart w:id="105" w:name="_Toc198847514"/>
+            <w:bookmarkStart w:id="79" w:name="_Toc198847514"/>
             <w:r>
               <w:rPr>
                 <w:color w:val="auto"/>
@@ -17097,6 +17511,7 @@
               </w:rPr>
               <w:t xml:space="preserve"> </w:t>
             </w:r>
+            <w:proofErr w:type="spellStart"/>
             <w:r>
               <w:rPr>
                 <w:color w:val="auto"/>
@@ -17105,6 +17520,7 @@
               </w:rPr>
               <w:t>Power</w:t>
             </w:r>
+            <w:proofErr w:type="spellEnd"/>
             <w:r>
               <w:rPr>
                 <w:i w:val="0"/>
@@ -17115,6 +17531,7 @@
               </w:rPr>
               <w:t xml:space="preserve"> </w:t>
             </w:r>
+            <w:proofErr w:type="spellStart"/>
             <w:r>
               <w:rPr>
                 <w:color w:val="auto"/>
@@ -17123,7 +17540,8 @@
               </w:rPr>
               <w:t>Point</w:t>
             </w:r>
-            <w:bookmarkEnd w:id="105"/>
+            <w:bookmarkEnd w:id="79"/>
+            <w:proofErr w:type="spellEnd"/>
           </w:p>
         </w:tc>
         <w:tc>
@@ -17160,6 +17578,7 @@
                 <w:color w:val="auto"/>
               </w:rPr>
             </w:pPr>
+            <w:proofErr w:type="spellStart"/>
             <w:r>
               <w:rPr>
                 <w:b/>
@@ -17170,6 +17589,7 @@
               </w:rPr>
               <w:t>Power</w:t>
             </w:r>
+            <w:proofErr w:type="spellEnd"/>
             <w:r>
               <w:rPr>
                 <w:b/>
@@ -17178,6 +17598,7 @@
               </w:rPr>
               <w:t xml:space="preserve"> </w:t>
             </w:r>
+            <w:proofErr w:type="spellStart"/>
             <w:r>
               <w:rPr>
                 <w:b/>
@@ -17188,11 +17609,26 @@
               </w:rPr>
               <w:t>Point</w:t>
             </w:r>
+            <w:proofErr w:type="spellEnd"/>
             <w:r>
               <w:rPr>
                 <w:color w:val="auto"/>
               </w:rPr>
-              <w:t xml:space="preserve"> – Utilizado para concecção das apresentações Referentes ao PBL.</w:t>
+              <w:t xml:space="preserve"> – Utilizado para </w:t>
+            </w:r>
+            <w:proofErr w:type="spellStart"/>
+            <w:r>
+              <w:rPr>
+                <w:color w:val="auto"/>
+              </w:rPr>
+              <w:t>concecção</w:t>
+            </w:r>
+            <w:proofErr w:type="spellEnd"/>
+            <w:r>
+              <w:rPr>
+                <w:color w:val="auto"/>
+              </w:rPr>
+              <w:t xml:space="preserve"> das apresentações Referentes ao PBL.</w:t>
             </w:r>
           </w:p>
         </w:tc>
@@ -17282,7 +17718,7 @@
                 <w:szCs w:val="22"/>
               </w:rPr>
             </w:pPr>
-            <w:bookmarkStart w:id="106" w:name="_Toc198847515"/>
+            <w:bookmarkStart w:id="80" w:name="_Toc198847515"/>
             <w:r>
               <w:rPr>
                 <w:color w:val="auto"/>
@@ -17350,7 +17786,7 @@
               </w:rPr>
               <w:t>Brave</w:t>
             </w:r>
-            <w:bookmarkEnd w:id="106"/>
+            <w:bookmarkEnd w:id="80"/>
           </w:p>
         </w:tc>
         <w:tc>
@@ -17499,7 +17935,7 @@
                 <w:szCs w:val="22"/>
               </w:rPr>
             </w:pPr>
-            <w:bookmarkStart w:id="107" w:name="_Toc198847516"/>
+            <w:bookmarkStart w:id="81" w:name="_Toc198847516"/>
             <w:r>
               <w:rPr>
                 <w:color w:val="auto"/>
@@ -17559,6 +17995,7 @@
               </w:rPr>
               <w:t xml:space="preserve"> - </w:t>
             </w:r>
+            <w:proofErr w:type="spellStart"/>
             <w:r>
               <w:rPr>
                 <w:color w:val="auto"/>
@@ -17567,7 +18004,8 @@
               </w:rPr>
               <w:t>Discord</w:t>
             </w:r>
-            <w:bookmarkEnd w:id="107"/>
+            <w:bookmarkEnd w:id="81"/>
+            <w:proofErr w:type="spellEnd"/>
           </w:p>
         </w:tc>
         <w:tc>
@@ -17604,6 +18042,7 @@
                 <w:color w:val="auto"/>
               </w:rPr>
             </w:pPr>
+            <w:proofErr w:type="spellStart"/>
             <w:r>
               <w:rPr>
                 <w:b/>
@@ -17614,6 +18053,7 @@
               </w:rPr>
               <w:t>Discord</w:t>
             </w:r>
+            <w:proofErr w:type="spellEnd"/>
             <w:r>
               <w:rPr>
                 <w:b/>
@@ -17716,7 +18156,7 @@
                 <w:szCs w:val="22"/>
               </w:rPr>
             </w:pPr>
-            <w:bookmarkStart w:id="108" w:name="_Toc198847517"/>
+            <w:bookmarkStart w:id="82" w:name="_Toc198847517"/>
             <w:r>
               <w:rPr>
                 <w:color w:val="auto"/>
@@ -17784,7 +18224,7 @@
               </w:rPr>
               <w:t>GitHub</w:t>
             </w:r>
-            <w:bookmarkEnd w:id="108"/>
+            <w:bookmarkEnd w:id="82"/>
           </w:p>
         </w:tc>
         <w:tc>
@@ -17918,7 +18358,7 @@
                 <w:color w:val="auto"/>
               </w:rPr>
             </w:pPr>
-            <w:bookmarkStart w:id="109" w:name="_Toc198847518"/>
+            <w:bookmarkStart w:id="83" w:name="_Toc198847518"/>
             <w:r>
               <w:rPr>
                 <w:noProof/>
@@ -17977,7 +18417,7 @@
               </w:rPr>
               <w:t>Docker</w:t>
             </w:r>
-            <w:bookmarkEnd w:id="109"/>
+            <w:bookmarkEnd w:id="83"/>
           </w:p>
         </w:tc>
         <w:tc>
@@ -18120,7 +18560,7 @@
                 <w:noProof/>
               </w:rPr>
             </w:pPr>
-            <w:bookmarkStart w:id="110" w:name="_Toc198847519"/>
+            <w:bookmarkStart w:id="84" w:name="_Toc198847519"/>
             <w:r>
               <w:rPr>
                 <w:noProof/>
@@ -18169,7 +18609,7 @@
               </w:rPr>
               <w:t>MQTT Explorer</w:t>
             </w:r>
-            <w:bookmarkEnd w:id="110"/>
+            <w:bookmarkEnd w:id="84"/>
           </w:p>
         </w:tc>
         <w:tc>
@@ -18234,12 +18674,12 @@
       <w:pPr>
         <w:pStyle w:val="Heading2"/>
       </w:pPr>
-      <w:bookmarkStart w:id="111" w:name="_Toc198847479"/>
+      <w:bookmarkStart w:id="85" w:name="_Toc198847479"/>
       <w:r>
         <w:lastRenderedPageBreak/>
         <w:t>Ferramentas de Desenvolvimento:</w:t>
       </w:r>
-      <w:bookmarkEnd w:id="111"/>
+      <w:bookmarkEnd w:id="85"/>
     </w:p>
     <w:p>
       <w:pPr>
@@ -18259,6 +18699,7 @@
       <w:r>
         <w:t xml:space="preserve"> </w:t>
       </w:r>
+      <w:proofErr w:type="spellStart"/>
       <w:r>
         <w:rPr>
           <w:i/>
@@ -18266,9 +18707,11 @@
         </w:rPr>
         <w:t>Studio</w:t>
       </w:r>
+      <w:proofErr w:type="spellEnd"/>
       <w:r>
         <w:t xml:space="preserve"> </w:t>
       </w:r>
+      <w:proofErr w:type="spellStart"/>
       <w:r>
         <w:rPr>
           <w:i/>
@@ -18276,6 +18719,7 @@
         </w:rPr>
         <w:t>Code</w:t>
       </w:r>
+      <w:proofErr w:type="spellEnd"/>
       <w:r>
         <w:t>;</w:t>
       </w:r>
@@ -18298,6 +18742,7 @@
       <w:r>
         <w:t xml:space="preserve"> </w:t>
       </w:r>
+      <w:proofErr w:type="spellStart"/>
       <w:r>
         <w:rPr>
           <w:i/>
@@ -18305,6 +18750,7 @@
         </w:rPr>
         <w:t>Studio</w:t>
       </w:r>
+      <w:proofErr w:type="spellEnd"/>
       <w:r>
         <w:t xml:space="preserve"> </w:t>
       </w:r>
@@ -18327,6 +18773,7 @@
           <w:numId w:val="2"/>
         </w:numPr>
       </w:pPr>
+      <w:proofErr w:type="spellStart"/>
       <w:r>
         <w:rPr>
           <w:i/>
@@ -18334,6 +18781,7 @@
         </w:rPr>
         <w:t>Arduino</w:t>
       </w:r>
+      <w:proofErr w:type="spellEnd"/>
       <w:r>
         <w:t xml:space="preserve"> </w:t>
       </w:r>
@@ -18470,11 +18918,11 @@
       <w:pPr>
         <w:pStyle w:val="Heading2"/>
       </w:pPr>
-      <w:bookmarkStart w:id="112" w:name="_Toc198847480"/>
+      <w:bookmarkStart w:id="86" w:name="_Toc198847480"/>
       <w:r>
         <w:t>Ferramentas para desenvolvimento de apresentação e relatório:</w:t>
       </w:r>
-      <w:bookmarkEnd w:id="112"/>
+      <w:bookmarkEnd w:id="86"/>
     </w:p>
     <w:p>
       <w:pPr>
@@ -18493,7 +18941,39 @@
           <w:i/>
           <w:iCs/>
         </w:rPr>
-        <w:t>Microsoft Office Power Point 365</w:t>
+        <w:t xml:space="preserve">Microsoft Office </w:t>
+      </w:r>
+      <w:proofErr w:type="spellStart"/>
+      <w:r>
+        <w:rPr>
+          <w:i/>
+          <w:iCs/>
+        </w:rPr>
+        <w:t>Power</w:t>
+      </w:r>
+      <w:proofErr w:type="spellEnd"/>
+      <w:r>
+        <w:rPr>
+          <w:i/>
+          <w:iCs/>
+        </w:rPr>
+        <w:t xml:space="preserve"> </w:t>
+      </w:r>
+      <w:proofErr w:type="spellStart"/>
+      <w:r>
+        <w:rPr>
+          <w:i/>
+          <w:iCs/>
+        </w:rPr>
+        <w:t>Point</w:t>
+      </w:r>
+      <w:proofErr w:type="spellEnd"/>
+      <w:r>
+        <w:rPr>
+          <w:i/>
+          <w:iCs/>
+        </w:rPr>
+        <w:t xml:space="preserve"> 365</w:t>
       </w:r>
     </w:p>
     <w:p>
@@ -18553,7 +19033,23 @@
           <w:i/>
           <w:iCs/>
         </w:rPr>
-        <w:t>Office Timeline;</w:t>
+        <w:t xml:space="preserve">Office </w:t>
+      </w:r>
+      <w:proofErr w:type="spellStart"/>
+      <w:r>
+        <w:rPr>
+          <w:i/>
+          <w:iCs/>
+        </w:rPr>
+        <w:t>Timeline</w:t>
+      </w:r>
+      <w:proofErr w:type="spellEnd"/>
+      <w:r>
+        <w:rPr>
+          <w:i/>
+          <w:iCs/>
+        </w:rPr>
+        <w:t>;</w:t>
       </w:r>
     </w:p>
     <w:p>
@@ -18585,11 +19081,11 @@
       <w:pPr>
         <w:pStyle w:val="Heading2"/>
       </w:pPr>
-      <w:bookmarkStart w:id="113" w:name="_Toc198847481"/>
+      <w:bookmarkStart w:id="87" w:name="_Toc198847481"/>
       <w:r>
         <w:t>Aplicação/Site de Comunicação:</w:t>
       </w:r>
-      <w:bookmarkEnd w:id="113"/>
+      <w:bookmarkEnd w:id="87"/>
     </w:p>
     <w:p>
       <w:pPr>
@@ -18599,6 +19095,7 @@
           <w:numId w:val="5"/>
         </w:numPr>
       </w:pPr>
+      <w:proofErr w:type="spellStart"/>
       <w:r>
         <w:rPr>
           <w:i/>
@@ -18606,6 +19103,7 @@
         </w:rPr>
         <w:t>Discord</w:t>
       </w:r>
+      <w:proofErr w:type="spellEnd"/>
       <w:r>
         <w:t>;</w:t>
       </w:r>
@@ -18618,6 +19116,7 @@
           <w:numId w:val="5"/>
         </w:numPr>
       </w:pPr>
+      <w:proofErr w:type="spellStart"/>
       <w:r>
         <w:rPr>
           <w:i/>
@@ -18625,6 +19124,7 @@
         </w:rPr>
         <w:t>Whatsapp</w:t>
       </w:r>
+      <w:proofErr w:type="spellEnd"/>
       <w:r>
         <w:t>;</w:t>
       </w:r>
@@ -18637,6 +19137,7 @@
           <w:numId w:val="5"/>
         </w:numPr>
       </w:pPr>
+      <w:proofErr w:type="spellStart"/>
       <w:r>
         <w:rPr>
           <w:i/>
@@ -18644,6 +19145,7 @@
         </w:rPr>
         <w:t>Git</w:t>
       </w:r>
+      <w:proofErr w:type="spellEnd"/>
       <w:r>
         <w:t>;</w:t>
       </w:r>
@@ -18675,6 +19177,7 @@
           <w:numId w:val="5"/>
         </w:numPr>
       </w:pPr>
+      <w:proofErr w:type="spellStart"/>
       <w:r>
         <w:rPr>
           <w:i/>
@@ -18682,6 +19185,7 @@
         </w:rPr>
         <w:t>Gmail</w:t>
       </w:r>
+      <w:proofErr w:type="spellEnd"/>
       <w:r>
         <w:t>;</w:t>
       </w:r>
@@ -18708,11 +19212,11 @@
         <w:br w:type="page"/>
       </w:r>
     </w:p>
+    <w:bookmarkStart w:id="88" w:name="_Toc198847482"/>
     <w:p>
       <w:pPr>
         <w:pStyle w:val="Heading1"/>
       </w:pPr>
-      <w:bookmarkStart w:id="114" w:name="_Toc198847482"/>
       <w:r>
         <w:rPr>
           <w:noProof/>
@@ -18764,7 +19268,7 @@
                                 <w:color w:val="auto"/>
                               </w:rPr>
                             </w:pPr>
-                            <w:bookmarkStart w:id="115" w:name="_Toc198847520"/>
+                            <w:bookmarkStart w:id="89" w:name="_Toc198847520"/>
                             <w:r>
                               <w:t xml:space="preserve">Imagem </w:t>
                             </w:r>
@@ -18796,7 +19300,7 @@
                               </w:rPr>
                               <w:t xml:space="preserve"> - Cronograma Final</w:t>
                             </w:r>
-                            <w:bookmarkEnd w:id="115"/>
+                            <w:bookmarkEnd w:id="89"/>
                           </w:p>
                         </w:txbxContent>
                       </wps:txbx>
@@ -18830,27 +19334,14 @@
                       <w:r>
                         <w:t xml:space="preserve">Imagem </w:t>
                       </w:r>
-                      <w:r>
-                        <w:fldChar w:fldCharType="begin"/>
-                      </w:r>
-                      <w:r>
-                        <w:instrText xml:space="preserve"> SEQ Imagem \* ARABIC </w:instrText>
-                      </w:r>
-                      <w:r>
-                        <w:fldChar w:fldCharType="separate"/>
-                      </w:r>
-                      <w:r>
-                        <w:rPr>
-                          <w:noProof/>
-                        </w:rPr>
-                        <w:t>34</w:t>
-                      </w:r>
-                      <w:r>
-                        <w:rPr>
-                          <w:noProof/>
-                        </w:rPr>
-                        <w:fldChar w:fldCharType="end"/>
-                      </w:r>
+                      <w:fldSimple w:instr=" SEQ Imagem \* ARABIC ">
+                        <w:r>
+                          <w:rPr>
+                            <w:noProof/>
+                          </w:rPr>
+                          <w:t>34</w:t>
+                        </w:r>
+                      </w:fldSimple>
                       <w:r>
                         <w:rPr>
                           <w:i w:val="0"/>
@@ -18938,7 +19429,7 @@
       <w:r>
         <w:t>Capítulo IV – Cronograma Final e Justificação de desvios</w:t>
       </w:r>
-      <w:bookmarkEnd w:id="114"/>
+      <w:bookmarkEnd w:id="88"/>
     </w:p>
     <w:p>
       <w:pPr>
@@ -18970,12 +19461,12 @@
       <w:pPr>
         <w:pStyle w:val="Heading1"/>
       </w:pPr>
-      <w:bookmarkStart w:id="117" w:name="_Toc198847483"/>
+      <w:bookmarkStart w:id="90" w:name="_Toc198847483"/>
       <w:r>
         <w:lastRenderedPageBreak/>
         <w:t>Justificação</w:t>
       </w:r>
-      <w:bookmarkEnd w:id="117"/>
+      <w:bookmarkEnd w:id="90"/>
     </w:p>
     <w:p>
       <w:pPr>
@@ -19145,12 +19636,12 @@
       <w:pPr>
         <w:pStyle w:val="Heading1"/>
       </w:pPr>
-      <w:bookmarkStart w:id="118" w:name="_Toc198847484"/>
+      <w:bookmarkStart w:id="91" w:name="_Toc198847484"/>
       <w:r>
         <w:lastRenderedPageBreak/>
         <w:t>Capítulo V – Análise do percurso pessoal</w:t>
       </w:r>
-      <w:bookmarkEnd w:id="118"/>
+      <w:bookmarkEnd w:id="91"/>
     </w:p>
     <w:p>
       <w:pPr>
@@ -19358,7 +19849,15 @@
         <w:t xml:space="preserve">, agradecendo </w:t>
       </w:r>
       <w:r>
-        <w:t>ao professor Nathan Campos por ajudar e disponibilizar o seu tempo</w:t>
+        <w:t xml:space="preserve">ao professor </w:t>
+      </w:r>
+      <w:proofErr w:type="spellStart"/>
+      <w:r>
+        <w:t>Nathan</w:t>
+      </w:r>
+      <w:proofErr w:type="spellEnd"/>
+      <w:r>
+        <w:t xml:space="preserve"> Campos por ajudar e disponibilizar o seu tempo</w:t>
       </w:r>
       <w:r>
         <w:t>. Agrade</w:t>
@@ -19387,12 +19886,12 @@
       <w:pPr>
         <w:pStyle w:val="Heading1"/>
       </w:pPr>
-      <w:bookmarkStart w:id="119" w:name="_Toc198847485"/>
+      <w:bookmarkStart w:id="92" w:name="_Toc198847485"/>
       <w:r>
         <w:lastRenderedPageBreak/>
         <w:t>Conclusão</w:t>
       </w:r>
-      <w:bookmarkEnd w:id="119"/>
+      <w:bookmarkEnd w:id="92"/>
     </w:p>
     <w:p>
       <w:pPr>
@@ -19406,8 +19905,17 @@
           <w:i/>
           <w:iCs/>
         </w:rPr>
-        <w:t>Project Base Learning</w:t>
-      </w:r>
+        <w:t xml:space="preserve">Project Base </w:t>
+      </w:r>
+      <w:proofErr w:type="spellStart"/>
+      <w:r>
+        <w:rPr>
+          <w:i/>
+          <w:iCs/>
+        </w:rPr>
+        <w:t>Learning</w:t>
+      </w:r>
+      <w:proofErr w:type="spellEnd"/>
       <w:r>
         <w:t xml:space="preserve"> correu muito bem e que a experiência que tiramos desta formação vai ser muito enriquecedora tanto no nosso percurso escolar, como profissional. É claro que cometemos muitos erros e isso faz parte do desenvolvimento de um profissional. É com os erros que aprendemos e nos tornamos melhores pessoas e melhores profissionais. Adquirimos muitos conhecimentos e métodos de trabalho que nunca iremos esquecer. Este desenvolvimento de contexto real, permitiu-nos adquirir experiência no desenvolvimento </w:t>
       </w:r>
@@ -19468,14 +19976,15 @@
       <w:pPr>
         <w:pStyle w:val="Heading1"/>
       </w:pPr>
-      <w:bookmarkStart w:id="120" w:name="_Toc198847486"/>
+      <w:bookmarkStart w:id="93" w:name="_Toc198847486"/>
       <w:r>
         <w:lastRenderedPageBreak/>
         <w:t>Bibliografia e Web Grafia</w:t>
       </w:r>
-      <w:bookmarkEnd w:id="120"/>
-    </w:p>
-    <w:p>
+      <w:bookmarkEnd w:id="93"/>
+    </w:p>
+    <w:p>
+      <w:bookmarkStart w:id="94" w:name="_Hlk198999121"/>
       <w:r>
         <w:t xml:space="preserve">Projeto 1: </w:t>
       </w:r>
@@ -19542,6 +20051,7 @@
         </w:r>
       </w:hyperlink>
     </w:p>
+    <w:bookmarkEnd w:id="94"/>
     <w:p/>
     <w:sectPr>
       <w:pgSz w:w="11906" w:h="16838" w:code="9"/>
@@ -19599,6 +20109,7 @@
     <w:r>
       <w:t xml:space="preserve"> </w:t>
     </w:r>
+    <w:proofErr w:type="spellStart"/>
     <w:r>
       <w:rPr>
         <w:i/>
@@ -19606,6 +20117,7 @@
       </w:rPr>
       <w:t>Factory</w:t>
     </w:r>
+    <w:proofErr w:type="spellEnd"/>
     <w:r>
       <w:t xml:space="preserve"> – S.T.A.R | Página </w:t>
     </w:r>

</xml_diff>